<commit_message>
upload latest module5 into module5 folder
</commit_message>
<xml_diff>
--- a/Manual testing/Assignment/Module 2/Assignment modu 2.docx
+++ b/Manual testing/Assignment/Module 2/Assignment modu 2.docx
@@ -3256,16 +3256,6 @@
         </w:tc>
       </w:tr>
     </w:tbl>
-    <w:p>
-      <w:pPr>
-        <w:pStyle w:val="Default"/>
-        <w:spacing w:after="183"/>
-        <w:ind w:left="1080"/>
-        <w:rPr>
-          <w:rFonts w:asciiTheme="minorHAnsi" w:hAnsiTheme="minorHAnsi" w:cstheme="minorHAnsi"/>
-        </w:rPr>
-      </w:pPr>
-    </w:p>
     <w:p>
       <w:pPr>
         <w:pStyle w:val="Default"/>
@@ -4486,15 +4476,7 @@
                 <w:rFonts w:asciiTheme="minorHAnsi" w:hAnsiTheme="minorHAnsi" w:cstheme="minorHAnsi"/>
                 <w:color w:val="auto"/>
               </w:rPr>
-              <w:t xml:space="preserve">To ensure that the product actually meets the user’s needs, and that the specifications were correct in the first place. In other words, to demonstrate that the product fulfills its intended use </w:t>
-            </w:r>
-            <w:r>
-              <w:rPr>
-                <w:rFonts w:asciiTheme="minorHAnsi" w:hAnsiTheme="minorHAnsi" w:cstheme="minorHAnsi"/>
-                <w:color w:val="auto"/>
-              </w:rPr>
-              <w:lastRenderedPageBreak/>
-              <w:t>when placed in its intended environment.</w:t>
+              <w:t>To ensure that the product actually meets the user’s needs, and that the specifications were correct in the first place. In other words, to demonstrate that the product fulfills its intended use when placed in its intended environment.</w:t>
             </w:r>
           </w:p>
         </w:tc>
@@ -5353,15 +5335,7 @@
           <w:rFonts w:asciiTheme="minorHAnsi" w:hAnsiTheme="minorHAnsi" w:cstheme="minorHAnsi"/>
           <w:color w:val="auto"/>
         </w:rPr>
-        <w:t xml:space="preserve">A discrepancy between a computed, observed, or measured value or condition and the true, specified, or theoretically correct value or condition. This can </w:t>
-      </w:r>
-      <w:r>
-        <w:rPr>
-          <w:rFonts w:asciiTheme="minorHAnsi" w:hAnsiTheme="minorHAnsi" w:cstheme="minorHAnsi"/>
-          <w:color w:val="auto"/>
-        </w:rPr>
-        <w:lastRenderedPageBreak/>
-        <w:t>be a misunderstanding of the internal state of the software, an oversight in terms of memory management, confusion about the proper way to calculate a value, etc.</w:t>
+        <w:t>A discrepancy between a computed, observed, or measured value or condition and the true, specified, or theoretically correct value or condition. This can be a misunderstanding of the internal state of the software, an oversight in terms of memory management, confusion about the proper way to calculate a value, etc.</w:t>
       </w:r>
     </w:p>
     <w:p>
@@ -6343,73 +6317,73 @@
           <w:sz w:val="24"/>
           <w:szCs w:val="24"/>
         </w:rPr>
+        <w:t>6. Closed</w:t>
+      </w:r>
+      <w:r>
+        <w:rPr>
+          <w:rFonts w:eastAsia="Times New Roman" w:cstheme="minorHAnsi"/>
+          <w:sz w:val="24"/>
+          <w:szCs w:val="24"/>
+        </w:rPr>
+        <w:t>: Bug is resolved and closed.</w:t>
+      </w:r>
+    </w:p>
+    <w:p>
+      <w:pPr>
+        <w:pStyle w:val="ListParagraph"/>
+        <w:numPr>
+          <w:ilvl w:val="0"/>
+          <w:numId w:val="2"/>
+        </w:numPr>
+        <w:spacing w:after="0" w:line="240" w:lineRule="auto"/>
+        <w:rPr>
+          <w:rFonts w:eastAsia="Times New Roman" w:cstheme="minorHAnsi"/>
+          <w:sz w:val="24"/>
+          <w:szCs w:val="24"/>
+        </w:rPr>
+      </w:pPr>
+      <w:r>
+        <w:rPr>
+          <w:rFonts w:eastAsia="Times New Roman" w:cstheme="minorHAnsi"/>
+          <w:b/>
+          <w:bCs/>
+          <w:sz w:val="24"/>
+          <w:szCs w:val="24"/>
+        </w:rPr>
+        <w:t>7. Reopened</w:t>
+      </w:r>
+      <w:r>
+        <w:rPr>
+          <w:rFonts w:eastAsia="Times New Roman" w:cstheme="minorHAnsi"/>
+          <w:sz w:val="24"/>
+          <w:szCs w:val="24"/>
+        </w:rPr>
+        <w:t xml:space="preserve"> (if needed): Bug is reopened if the fix doesn’t work.</w:t>
+      </w:r>
+    </w:p>
+    <w:p>
+      <w:pPr>
+        <w:pStyle w:val="ListParagraph"/>
+        <w:numPr>
+          <w:ilvl w:val="0"/>
+          <w:numId w:val="2"/>
+        </w:numPr>
+        <w:spacing w:after="0" w:line="240" w:lineRule="auto"/>
+        <w:rPr>
+          <w:rFonts w:eastAsia="Times New Roman" w:cstheme="minorHAnsi"/>
+          <w:sz w:val="24"/>
+          <w:szCs w:val="24"/>
+        </w:rPr>
+      </w:pPr>
+      <w:r>
+        <w:rPr>
+          <w:rFonts w:eastAsia="Times New Roman" w:cstheme="minorHAnsi"/>
+          <w:b/>
+          <w:bCs/>
+          <w:sz w:val="24"/>
+          <w:szCs w:val="24"/>
+        </w:rPr>
         <w:lastRenderedPageBreak/>
-        <w:t>6. Closed</w:t>
-      </w:r>
-      <w:r>
-        <w:rPr>
-          <w:rFonts w:eastAsia="Times New Roman" w:cstheme="minorHAnsi"/>
-          <w:sz w:val="24"/>
-          <w:szCs w:val="24"/>
-        </w:rPr>
-        <w:t>: Bug is resolved and closed.</w:t>
-      </w:r>
-    </w:p>
-    <w:p>
-      <w:pPr>
-        <w:pStyle w:val="ListParagraph"/>
-        <w:numPr>
-          <w:ilvl w:val="0"/>
-          <w:numId w:val="2"/>
-        </w:numPr>
-        <w:spacing w:after="0" w:line="240" w:lineRule="auto"/>
-        <w:rPr>
-          <w:rFonts w:eastAsia="Times New Roman" w:cstheme="minorHAnsi"/>
-          <w:sz w:val="24"/>
-          <w:szCs w:val="24"/>
-        </w:rPr>
-      </w:pPr>
-      <w:r>
-        <w:rPr>
-          <w:rFonts w:eastAsia="Times New Roman" w:cstheme="minorHAnsi"/>
-          <w:b/>
-          <w:bCs/>
-          <w:sz w:val="24"/>
-          <w:szCs w:val="24"/>
-        </w:rPr>
-        <w:t>7. Reopened</w:t>
-      </w:r>
-      <w:r>
-        <w:rPr>
-          <w:rFonts w:eastAsia="Times New Roman" w:cstheme="minorHAnsi"/>
-          <w:sz w:val="24"/>
-          <w:szCs w:val="24"/>
-        </w:rPr>
-        <w:t xml:space="preserve"> (if needed): Bug is reopened if the fix doesn’t work.</w:t>
-      </w:r>
-    </w:p>
-    <w:p>
-      <w:pPr>
-        <w:pStyle w:val="ListParagraph"/>
-        <w:numPr>
-          <w:ilvl w:val="0"/>
-          <w:numId w:val="2"/>
-        </w:numPr>
-        <w:spacing w:after="0" w:line="240" w:lineRule="auto"/>
-        <w:rPr>
-          <w:rFonts w:eastAsia="Times New Roman" w:cstheme="minorHAnsi"/>
-          <w:sz w:val="24"/>
-          <w:szCs w:val="24"/>
-        </w:rPr>
-      </w:pPr>
-      <w:r>
-        <w:rPr>
-          <w:rFonts w:eastAsia="Times New Roman" w:cstheme="minorHAnsi"/>
-          <w:b/>
-          <w:bCs/>
-          <w:sz w:val="24"/>
-          <w:szCs w:val="24"/>
-        </w:rPr>
         <w:t>8.</w:t>
       </w:r>
       <w:r>
@@ -6557,18 +6531,18 @@
       <w:tblPr>
         <w:tblStyle w:val="TableGrid"/>
         <w:tblW w:w="0" w:type="auto"/>
-        <w:tblInd w:w="378" w:type="dxa"/>
+        <w:tblInd w:w="468" w:type="dxa"/>
         <w:tblLook w:val="04A0"/>
       </w:tblPr>
       <w:tblGrid>
-        <w:gridCol w:w="1440"/>
+        <w:gridCol w:w="1350"/>
         <w:gridCol w:w="3870"/>
         <w:gridCol w:w="3888"/>
       </w:tblGrid>
       <w:tr>
         <w:tc>
           <w:tcPr>
-            <w:tcW w:w="1440" w:type="dxa"/>
+            <w:tcW w:w="1350" w:type="dxa"/>
           </w:tcPr>
           <w:p>
             <w:pPr>
@@ -6666,7 +6640,7 @@
       <w:tr>
         <w:tc>
           <w:tcPr>
-            <w:tcW w:w="1440" w:type="dxa"/>
+            <w:tcW w:w="1350" w:type="dxa"/>
           </w:tcPr>
           <w:p>
             <w:pPr>
@@ -6755,7 +6729,7 @@
       <w:tr>
         <w:tc>
           <w:tcPr>
-            <w:tcW w:w="1440" w:type="dxa"/>
+            <w:tcW w:w="1350" w:type="dxa"/>
           </w:tcPr>
           <w:p>
             <w:pPr>
@@ -6820,7 +6794,7 @@
       <w:tr>
         <w:tc>
           <w:tcPr>
-            <w:tcW w:w="1440" w:type="dxa"/>
+            <w:tcW w:w="1350" w:type="dxa"/>
           </w:tcPr>
           <w:p>
             <w:pPr>
@@ -6885,7 +6859,7 @@
       <w:tr>
         <w:tc>
           <w:tcPr>
-            <w:tcW w:w="1440" w:type="dxa"/>
+            <w:tcW w:w="1350" w:type="dxa"/>
           </w:tcPr>
           <w:p>
             <w:pPr>
@@ -6950,7 +6924,7 @@
       <w:tr>
         <w:tc>
           <w:tcPr>
-            <w:tcW w:w="1440" w:type="dxa"/>
+            <w:tcW w:w="1350" w:type="dxa"/>
           </w:tcPr>
           <w:p>
             <w:pPr>
@@ -7015,7 +6989,7 @@
       <w:tr>
         <w:tc>
           <w:tcPr>
-            <w:tcW w:w="1440" w:type="dxa"/>
+            <w:tcW w:w="1350" w:type="dxa"/>
           </w:tcPr>
           <w:p>
             <w:pPr>
@@ -7398,6 +7372,7 @@
         <w:t>(</w:t>
       </w:r>
       <w:proofErr w:type="spellStart"/>
+      <w:proofErr w:type="gramStart"/>
       <w:r>
         <w:rPr>
           <w:rFonts w:asciiTheme="minorHAnsi" w:hAnsiTheme="minorHAnsi" w:cstheme="minorHAnsi"/>
@@ -7415,7 +7390,17 @@
           <w:sz w:val="28"/>
           <w:szCs w:val="28"/>
         </w:rPr>
-        <w:t xml:space="preserve"> , </w:t>
+        <w:t xml:space="preserve"> ,</w:t>
+      </w:r>
+      <w:proofErr w:type="gramEnd"/>
+      <w:r>
+        <w:rPr>
+          <w:rFonts w:asciiTheme="minorHAnsi" w:hAnsiTheme="minorHAnsi" w:cstheme="minorHAnsi"/>
+          <w:b/>
+          <w:sz w:val="28"/>
+          <w:szCs w:val="28"/>
+        </w:rPr>
+        <w:t xml:space="preserve"> </w:t>
       </w:r>
       <w:proofErr w:type="spellStart"/>
       <w:r>
@@ -7436,6 +7421,94 @@
           <w:szCs w:val="28"/>
         </w:rPr>
         <w:t>) only first page</w:t>
+      </w:r>
+      <w:r>
+        <w:rPr>
+          <w:rFonts w:asciiTheme="minorHAnsi" w:hAnsiTheme="minorHAnsi" w:cstheme="minorHAnsi"/>
+          <w:b/>
+          <w:sz w:val="28"/>
+          <w:szCs w:val="28"/>
+        </w:rPr>
+        <w:t xml:space="preserve"> and chat functionality.</w:t>
+      </w:r>
+    </w:p>
+    <w:p>
+      <w:pPr>
+        <w:pStyle w:val="Default"/>
+        <w:numPr>
+          <w:ilvl w:val="0"/>
+          <w:numId w:val="2"/>
+        </w:numPr>
+      </w:pPr>
+      <w:r>
+        <w:rPr>
+          <w:rFonts w:asciiTheme="minorHAnsi" w:hAnsiTheme="minorHAnsi" w:cstheme="minorHAnsi"/>
+          <w:b/>
+          <w:sz w:val="28"/>
+          <w:szCs w:val="28"/>
+        </w:rPr>
+        <w:t>2.</w:t>
+      </w:r>
+      <w:r>
+        <w:rPr>
+          <w:b/>
+          <w:sz w:val="28"/>
+          <w:szCs w:val="28"/>
+        </w:rPr>
+        <w:t xml:space="preserve"> </w:t>
+      </w:r>
+      <w:proofErr w:type="spellStart"/>
+      <w:r>
+        <w:rPr>
+          <w:b/>
+          <w:sz w:val="28"/>
+          <w:szCs w:val="28"/>
+        </w:rPr>
+        <w:t>Facebook</w:t>
+      </w:r>
+      <w:proofErr w:type="spellEnd"/>
+      <w:r>
+        <w:rPr>
+          <w:b/>
+          <w:sz w:val="28"/>
+          <w:szCs w:val="28"/>
+        </w:rPr>
+        <w:t xml:space="preserve"> Login Page : </w:t>
+      </w:r>
+    </w:p>
+    <w:p>
+      <w:pPr>
+        <w:pStyle w:val="Default"/>
+        <w:rPr>
+          <w:rFonts w:asciiTheme="minorHAnsi" w:hAnsiTheme="minorHAnsi" w:cstheme="minorHAnsi"/>
+          <w:b/>
+          <w:sz w:val="28"/>
+          <w:szCs w:val="28"/>
+        </w:rPr>
+      </w:pPr>
+    </w:p>
+    <w:p>
+      <w:pPr>
+        <w:pStyle w:val="Default"/>
+        <w:numPr>
+          <w:ilvl w:val="0"/>
+          <w:numId w:val="2"/>
+        </w:numPr>
+        <w:rPr>
+          <w:rFonts w:asciiTheme="minorHAnsi" w:hAnsiTheme="minorHAnsi" w:cstheme="minorHAnsi"/>
+          <w:b/>
+          <w:sz w:val="28"/>
+          <w:szCs w:val="28"/>
+        </w:rPr>
+      </w:pPr>
+      <w:r>
+        <w:rPr>
+          <w:rFonts w:asciiTheme="minorHAnsi" w:hAnsiTheme="minorHAnsi" w:cstheme="minorHAnsi"/>
+          <w:b/>
+          <w:sz w:val="28"/>
+          <w:szCs w:val="28"/>
+        </w:rPr>
+        <w:t xml:space="preserve">FOR HLR:- </w:t>
       </w:r>
     </w:p>
     <w:p>
@@ -7449,75 +7522,100 @@
           <w:szCs w:val="28"/>
         </w:rPr>
       </w:pPr>
-    </w:p>
-    <w:p>
-      <w:pPr>
-        <w:pStyle w:val="Default"/>
-        <w:numPr>
-          <w:ilvl w:val="0"/>
-          <w:numId w:val="2"/>
-        </w:numPr>
-        <w:rPr>
-          <w:b/>
-          <w:color w:val="0000FF"/>
-          <w:sz w:val="28"/>
-          <w:szCs w:val="28"/>
-        </w:rPr>
-      </w:pPr>
-      <w:r>
-        <w:rPr>
-          <w:rFonts w:asciiTheme="minorHAnsi" w:hAnsiTheme="minorHAnsi" w:cstheme="minorHAnsi"/>
-          <w:b/>
-          <w:sz w:val="28"/>
-          <w:szCs w:val="28"/>
-        </w:rPr>
-        <w:t>2.</w:t>
-      </w:r>
-      <w:r>
-        <w:rPr>
+      <w:hyperlink r:id="rId7" w:history="1">
+        <w:r>
+          <w:rPr>
+            <w:rStyle w:val="Hyperlink"/>
+            <w:rFonts w:asciiTheme="minorHAnsi" w:hAnsiTheme="minorHAnsi" w:cstheme="minorHAnsi"/>
+            <w:b/>
+            <w:sz w:val="28"/>
+            <w:szCs w:val="28"/>
+          </w:rPr>
+          <w:t>https://docs.google.com/spreadsheets/d/1Rf19u2SyCV2hC-2vF78dHXbjg2bKKx4FZk6zfBg2zHs/edit?gid=1085581754#gid=1085581754</w:t>
+        </w:r>
+      </w:hyperlink>
+      <w:r>
+        <w:rPr>
+          <w:rFonts w:asciiTheme="minorHAnsi" w:hAnsiTheme="minorHAnsi" w:cstheme="minorHAnsi"/>
           <w:b/>
           <w:sz w:val="28"/>
           <w:szCs w:val="28"/>
         </w:rPr>
         <w:t xml:space="preserve"> </w:t>
-      </w:r>
-      <w:proofErr w:type="spellStart"/>
-      <w:r>
-        <w:rPr>
-          <w:b/>
-          <w:sz w:val="28"/>
-          <w:szCs w:val="28"/>
-        </w:rPr>
-        <w:t>Facebook</w:t>
-      </w:r>
-      <w:proofErr w:type="spellEnd"/>
-      <w:r>
-        <w:rPr>
-          <w:b/>
-          <w:sz w:val="28"/>
-          <w:szCs w:val="28"/>
-        </w:rPr>
-        <w:t xml:space="preserve"> Login Page : </w:t>
-      </w:r>
-      <w:r>
-        <w:rPr>
-          <w:b/>
-          <w:color w:val="0000FF"/>
-          <w:sz w:val="28"/>
-          <w:szCs w:val="28"/>
-        </w:rPr>
-        <w:t xml:space="preserve">https://www.facebook.com/ </w:t>
       </w:r>
     </w:p>
     <w:p>
       <w:pPr>
         <w:pStyle w:val="Default"/>
         <w:ind w:left="1080"/>
-      </w:pPr>
+        <w:rPr>
+          <w:rFonts w:asciiTheme="minorHAnsi" w:hAnsiTheme="minorHAnsi" w:cstheme="minorHAnsi"/>
+          <w:b/>
+          <w:sz w:val="28"/>
+          <w:szCs w:val="28"/>
+        </w:rPr>
+      </w:pPr>
+      <w:r>
+        <w:rPr>
+          <w:rFonts w:asciiTheme="minorHAnsi" w:hAnsiTheme="minorHAnsi" w:cstheme="minorHAnsi"/>
+          <w:b/>
+          <w:sz w:val="28"/>
+          <w:szCs w:val="28"/>
+        </w:rPr>
+        <w:t>FOR TEST CASE</w:t>
+      </w:r>
+      <w:r>
+        <w:rPr>
+          <w:rFonts w:asciiTheme="minorHAnsi" w:hAnsiTheme="minorHAnsi" w:cstheme="minorHAnsi"/>
+          <w:b/>
+          <w:sz w:val="28"/>
+          <w:szCs w:val="28"/>
+        </w:rPr>
+        <w:t>:-</w:t>
+      </w:r>
     </w:p>
     <w:p>
       <w:pPr>
         <w:pStyle w:val="Default"/>
+        <w:ind w:left="1080"/>
+        <w:rPr>
+          <w:rFonts w:asciiTheme="minorHAnsi" w:hAnsiTheme="minorHAnsi" w:cstheme="minorHAnsi"/>
+          <w:b/>
+          <w:sz w:val="28"/>
+          <w:szCs w:val="28"/>
+        </w:rPr>
+      </w:pPr>
+      <w:hyperlink r:id="rId8" w:history="1">
+        <w:r>
+          <w:rPr>
+            <w:rStyle w:val="Hyperlink"/>
+            <w:rFonts w:asciiTheme="minorHAnsi" w:hAnsiTheme="minorHAnsi" w:cstheme="minorHAnsi"/>
+            <w:b/>
+            <w:sz w:val="28"/>
+            <w:szCs w:val="28"/>
+          </w:rPr>
+          <w:t>https://docs.google.com/spreadsheets/d/1Rf19u2SyCV2hC-2vF78dHXbjg2bKKx4FZk6zfBg2zHs/edit?gid=1479163741#gid=1479163741</w:t>
+        </w:r>
+      </w:hyperlink>
+      <w:r>
+        <w:rPr>
+          <w:rFonts w:asciiTheme="minorHAnsi" w:hAnsiTheme="minorHAnsi" w:cstheme="minorHAnsi"/>
+          <w:b/>
+          <w:sz w:val="28"/>
+          <w:szCs w:val="28"/>
+        </w:rPr>
+        <w:t xml:space="preserve"> </w:t>
+      </w:r>
+    </w:p>
+    <w:p>
+      <w:pPr>
+        <w:pStyle w:val="Default"/>
+        <w:ind w:left="1080"/>
+      </w:pPr>
+    </w:p>
+    <w:p>
+      <w:pPr>
+        <w:pStyle w:val="Default"/>
         <w:numPr>
           <w:ilvl w:val="0"/>
           <w:numId w:val="1"/>
@@ -7536,44 +7634,28 @@
           <w:sz w:val="28"/>
           <w:szCs w:val="28"/>
         </w:rPr>
-        <w:t xml:space="preserve"> What is the difference between the STLC (Software Testing Life Cycle) and SDLC (Software Development Life Cycle)? </w:t>
-      </w:r>
-    </w:p>
-    <w:p>
-      <w:pPr>
-        <w:pStyle w:val="Default"/>
-        <w:ind w:left="720"/>
-        <w:rPr>
-          <w:rFonts w:asciiTheme="minorHAnsi" w:hAnsiTheme="minorHAnsi" w:cstheme="minorHAnsi"/>
-          <w:b/>
-          <w:sz w:val="28"/>
-          <w:szCs w:val="28"/>
-        </w:rPr>
-      </w:pPr>
-    </w:p>
-    <w:p>
-      <w:pPr>
-        <w:pStyle w:val="Default"/>
-        <w:ind w:left="720"/>
-        <w:rPr>
-          <w:rFonts w:asciiTheme="minorHAnsi" w:hAnsiTheme="minorHAnsi" w:cstheme="minorHAnsi"/>
-          <w:b/>
-          <w:sz w:val="28"/>
-          <w:szCs w:val="28"/>
-        </w:rPr>
-      </w:pPr>
-    </w:p>
-    <w:p>
-      <w:pPr>
-        <w:pStyle w:val="Default"/>
-        <w:ind w:left="720"/>
-        <w:rPr>
-          <w:rFonts w:asciiTheme="minorHAnsi" w:hAnsiTheme="minorHAnsi" w:cstheme="minorHAnsi"/>
-          <w:b/>
-          <w:sz w:val="28"/>
-          <w:szCs w:val="28"/>
-        </w:rPr>
-      </w:pPr>
+        <w:t xml:space="preserve"> What is the difference between the STLC (Software Testing Life Cycle) </w:t>
+      </w:r>
+      <w:proofErr w:type="gramStart"/>
+      <w:r>
+        <w:rPr>
+          <w:rFonts w:asciiTheme="minorHAnsi" w:hAnsiTheme="minorHAnsi" w:cstheme="minorHAnsi"/>
+          <w:b/>
+          <w:sz w:val="28"/>
+          <w:szCs w:val="28"/>
+        </w:rPr>
+        <w:t>and</w:t>
+      </w:r>
+      <w:proofErr w:type="gramEnd"/>
+      <w:r>
+        <w:rPr>
+          <w:rFonts w:asciiTheme="minorHAnsi" w:hAnsiTheme="minorHAnsi" w:cstheme="minorHAnsi"/>
+          <w:b/>
+          <w:sz w:val="28"/>
+          <w:szCs w:val="28"/>
+        </w:rPr>
+        <w:t xml:space="preserve"> SDLC (Software Development Life Cycle)? </w:t>
+      </w:r>
     </w:p>
     <w:p>
       <w:pPr>
@@ -9343,6 +9425,7 @@
                 <w:sz w:val="24"/>
                 <w:szCs w:val="24"/>
               </w:rPr>
+              <w:lastRenderedPageBreak/>
               <w:t>Usage</w:t>
             </w:r>
           </w:p>
@@ -9458,38 +9541,6 @@
     <w:p>
       <w:pPr>
         <w:pStyle w:val="ListParagraph"/>
-        <w:autoSpaceDE w:val="0"/>
-        <w:autoSpaceDN w:val="0"/>
-        <w:adjustRightInd w:val="0"/>
-        <w:spacing w:after="171" w:line="240" w:lineRule="auto"/>
-        <w:rPr>
-          <w:rFonts w:cstheme="minorHAnsi"/>
-          <w:b/>
-          <w:color w:val="000000"/>
-          <w:sz w:val="28"/>
-          <w:szCs w:val="28"/>
-        </w:rPr>
-      </w:pPr>
-    </w:p>
-    <w:p>
-      <w:pPr>
-        <w:pStyle w:val="ListParagraph"/>
-        <w:autoSpaceDE w:val="0"/>
-        <w:autoSpaceDN w:val="0"/>
-        <w:adjustRightInd w:val="0"/>
-        <w:spacing w:after="171" w:line="240" w:lineRule="auto"/>
-        <w:rPr>
-          <w:rFonts w:cstheme="minorHAnsi"/>
-          <w:b/>
-          <w:color w:val="000000"/>
-          <w:sz w:val="28"/>
-          <w:szCs w:val="28"/>
-        </w:rPr>
-      </w:pPr>
-    </w:p>
-    <w:p>
-      <w:pPr>
-        <w:pStyle w:val="ListParagraph"/>
         <w:numPr>
           <w:ilvl w:val="0"/>
           <w:numId w:val="1"/>
@@ -9514,7 +9565,6 @@
           <w:sz w:val="28"/>
           <w:szCs w:val="28"/>
         </w:rPr>
-        <w:lastRenderedPageBreak/>
         <w:t xml:space="preserve"> Explain what Test Plan is? What is the information that should be covered? </w:t>
       </w:r>
     </w:p>
@@ -10163,10 +10213,6 @@
     <w:p>
       <w:pPr>
         <w:pStyle w:val="ListParagraph"/>
-        <w:numPr>
-          <w:ilvl w:val="0"/>
-          <w:numId w:val="1"/>
-        </w:numPr>
         <w:autoSpaceDE w:val="0"/>
         <w:autoSpaceDN w:val="0"/>
         <w:adjustRightInd w:val="0"/>
@@ -10179,33 +10225,13 @@
           <w:szCs w:val="28"/>
         </w:rPr>
       </w:pPr>
-      <w:r>
-        <w:rPr>
-          <w:rFonts w:cstheme="minorHAnsi"/>
-          <w:b/>
-          <w:color w:val="000000"/>
-          <w:sz w:val="28"/>
-          <w:szCs w:val="28"/>
-        </w:rPr>
-        <w:t xml:space="preserve"> </w:t>
-      </w:r>
-      <w:r>
-        <w:rPr>
-          <w:rFonts w:cstheme="minorHAnsi"/>
-          <w:b/>
-          <w:color w:val="000000"/>
-          <w:sz w:val="28"/>
-          <w:szCs w:val="28"/>
-        </w:rPr>
-        <w:t xml:space="preserve">Bug categories are… </w:t>
-      </w:r>
     </w:p>
     <w:p>
       <w:pPr>
         <w:pStyle w:val="ListParagraph"/>
         <w:numPr>
           <w:ilvl w:val="0"/>
-          <w:numId w:val="2"/>
+          <w:numId w:val="1"/>
         </w:numPr>
         <w:autoSpaceDE w:val="0"/>
         <w:autoSpaceDN w:val="0"/>
@@ -10215,8 +10241,8 @@
           <w:rFonts w:cstheme="minorHAnsi"/>
           <w:b/>
           <w:color w:val="000000"/>
-          <w:sz w:val="24"/>
-          <w:szCs w:val="24"/>
+          <w:sz w:val="28"/>
+          <w:szCs w:val="28"/>
         </w:rPr>
       </w:pPr>
       <w:r>
@@ -10224,39 +10250,21 @@
           <w:rFonts w:cstheme="minorHAnsi"/>
           <w:b/>
           <w:color w:val="000000"/>
-          <w:sz w:val="24"/>
-          <w:szCs w:val="24"/>
-        </w:rPr>
-        <w:t xml:space="preserve">1. Functional </w:t>
-      </w:r>
-      <w:proofErr w:type="gramStart"/>
+          <w:sz w:val="28"/>
+          <w:szCs w:val="28"/>
+        </w:rPr>
+        <w:lastRenderedPageBreak/>
+        <w:t xml:space="preserve"> </w:t>
+      </w:r>
       <w:r>
         <w:rPr>
           <w:rFonts w:cstheme="minorHAnsi"/>
           <w:b/>
           <w:color w:val="000000"/>
-          <w:sz w:val="24"/>
-          <w:szCs w:val="24"/>
-        </w:rPr>
-        <w:t>bugs</w:t>
-      </w:r>
-      <w:r>
-        <w:rPr>
-          <w:rFonts w:cstheme="minorHAnsi"/>
-          <w:b/>
-          <w:color w:val="000000"/>
-          <w:sz w:val="24"/>
-          <w:szCs w:val="24"/>
-        </w:rPr>
-        <w:t xml:space="preserve"> :</w:t>
-      </w:r>
-      <w:proofErr w:type="gramEnd"/>
-      <w:r>
-        <w:rPr>
-          <w:sz w:val="24"/>
-          <w:szCs w:val="24"/>
-        </w:rPr>
-        <w:t xml:space="preserve"> Bugs related to core functionality not behaving as expected.</w:t>
+          <w:sz w:val="28"/>
+          <w:szCs w:val="28"/>
+        </w:rPr>
+        <w:t xml:space="preserve">Bug categories are… </w:t>
       </w:r>
     </w:p>
     <w:p>
@@ -10286,30 +10294,36 @@
           <w:sz w:val="24"/>
           <w:szCs w:val="24"/>
         </w:rPr>
-        <w:t xml:space="preserve">2.  </w:t>
-      </w:r>
-      <w:r>
-        <w:rPr>
-          <w:b/>
-          <w:sz w:val="24"/>
-          <w:szCs w:val="24"/>
-        </w:rPr>
-        <w:t>UI/UX Bugs (User Interface/User Experience Bugs)</w:t>
-      </w:r>
-      <w:r>
-        <w:rPr>
-          <w:b/>
-          <w:sz w:val="24"/>
-          <w:szCs w:val="24"/>
-        </w:rPr>
-        <w:t>:</w:t>
-      </w:r>
-      <w:r>
-        <w:rPr>
-          <w:sz w:val="24"/>
-          <w:szCs w:val="24"/>
-        </w:rPr>
-        <w:t xml:space="preserve"> Issues with user interface design and overall user experience.</w:t>
+        <w:t xml:space="preserve">1. Functional </w:t>
+      </w:r>
+      <w:proofErr w:type="gramStart"/>
+      <w:r>
+        <w:rPr>
+          <w:rFonts w:cstheme="minorHAnsi"/>
+          <w:b/>
+          <w:color w:val="000000"/>
+          <w:sz w:val="24"/>
+          <w:szCs w:val="24"/>
+        </w:rPr>
+        <w:t>bugs</w:t>
+      </w:r>
+      <w:r>
+        <w:rPr>
+          <w:rFonts w:cstheme="minorHAnsi"/>
+          <w:b/>
+          <w:color w:val="000000"/>
+          <w:sz w:val="24"/>
+          <w:szCs w:val="24"/>
+        </w:rPr>
+        <w:t xml:space="preserve"> :</w:t>
+      </w:r>
+      <w:proofErr w:type="gramEnd"/>
+      <w:r>
+        <w:rPr>
+          <w:sz w:val="24"/>
+          <w:szCs w:val="24"/>
+        </w:rPr>
+        <w:t xml:space="preserve"> Bugs related to core functionality not behaving as expected.</w:t>
       </w:r>
     </w:p>
     <w:p>
@@ -10339,30 +10353,30 @@
           <w:sz w:val="24"/>
           <w:szCs w:val="24"/>
         </w:rPr>
-        <w:t xml:space="preserve">3. </w:t>
-      </w:r>
-      <w:r>
-        <w:rPr>
-          <w:b/>
-          <w:sz w:val="24"/>
-          <w:szCs w:val="24"/>
-        </w:rPr>
-        <w:t>Performance Bugs</w:t>
-      </w:r>
-      <w:r>
-        <w:rPr>
-          <w:b/>
-          <w:sz w:val="24"/>
-          <w:szCs w:val="24"/>
-        </w:rPr>
-        <w:t xml:space="preserve">: </w:t>
-      </w:r>
-      <w:r>
-        <w:rPr>
-          <w:sz w:val="24"/>
-          <w:szCs w:val="24"/>
-        </w:rPr>
-        <w:t>Bugs related to slow performance, high resource usage, or system freezes.</w:t>
+        <w:t xml:space="preserve">2.  </w:t>
+      </w:r>
+      <w:r>
+        <w:rPr>
+          <w:b/>
+          <w:sz w:val="24"/>
+          <w:szCs w:val="24"/>
+        </w:rPr>
+        <w:t>UI/UX Bugs (User Interface/User Experience Bugs)</w:t>
+      </w:r>
+      <w:r>
+        <w:rPr>
+          <w:b/>
+          <w:sz w:val="24"/>
+          <w:szCs w:val="24"/>
+        </w:rPr>
+        <w:t>:</w:t>
+      </w:r>
+      <w:r>
+        <w:rPr>
+          <w:sz w:val="24"/>
+          <w:szCs w:val="24"/>
+        </w:rPr>
+        <w:t xml:space="preserve"> Issues with user interface design and overall user experience.</w:t>
       </w:r>
     </w:p>
     <w:p>
@@ -10392,7 +10406,59 @@
           <w:sz w:val="24"/>
           <w:szCs w:val="24"/>
         </w:rPr>
-        <w:lastRenderedPageBreak/>
+        <w:t xml:space="preserve">3. </w:t>
+      </w:r>
+      <w:r>
+        <w:rPr>
+          <w:b/>
+          <w:sz w:val="24"/>
+          <w:szCs w:val="24"/>
+        </w:rPr>
+        <w:t>Performance Bugs</w:t>
+      </w:r>
+      <w:r>
+        <w:rPr>
+          <w:b/>
+          <w:sz w:val="24"/>
+          <w:szCs w:val="24"/>
+        </w:rPr>
+        <w:t xml:space="preserve">: </w:t>
+      </w:r>
+      <w:r>
+        <w:rPr>
+          <w:sz w:val="24"/>
+          <w:szCs w:val="24"/>
+        </w:rPr>
+        <w:t>Bugs related to slow performance, high resource usage, or system freezes.</w:t>
+      </w:r>
+    </w:p>
+    <w:p>
+      <w:pPr>
+        <w:pStyle w:val="ListParagraph"/>
+        <w:numPr>
+          <w:ilvl w:val="0"/>
+          <w:numId w:val="2"/>
+        </w:numPr>
+        <w:autoSpaceDE w:val="0"/>
+        <w:autoSpaceDN w:val="0"/>
+        <w:adjustRightInd w:val="0"/>
+        <w:spacing w:after="169" w:line="240" w:lineRule="auto"/>
+        <w:rPr>
+          <w:rFonts w:cstheme="minorHAnsi"/>
+          <w:b/>
+          <w:color w:val="000000"/>
+          <w:sz w:val="24"/>
+          <w:szCs w:val="24"/>
+        </w:rPr>
+      </w:pPr>
+      <w:r>
+        <w:rPr>
+          <w:rFonts w:cstheme="minorHAnsi"/>
+          <w:b/>
+          <w:color w:val="000000"/>
+          <w:sz w:val="24"/>
+          <w:szCs w:val="24"/>
+        </w:rPr>
         <w:t xml:space="preserve">4. </w:t>
       </w:r>
       <w:r>
@@ -10762,6 +10828,243 @@
           <w:szCs w:val="28"/>
         </w:rPr>
         <w:t xml:space="preserve">. </w:t>
+      </w:r>
+    </w:p>
+    <w:p>
+      <w:pPr>
+        <w:pStyle w:val="ListParagraph"/>
+        <w:numPr>
+          <w:ilvl w:val="0"/>
+          <w:numId w:val="2"/>
+        </w:numPr>
+        <w:autoSpaceDE w:val="0"/>
+        <w:autoSpaceDN w:val="0"/>
+        <w:adjustRightInd w:val="0"/>
+        <w:spacing w:after="169" w:line="240" w:lineRule="auto"/>
+        <w:rPr>
+          <w:rFonts w:cstheme="minorHAnsi"/>
+          <w:b/>
+          <w:sz w:val="24"/>
+          <w:szCs w:val="24"/>
+        </w:rPr>
+      </w:pPr>
+      <w:proofErr w:type="spellStart"/>
+      <w:r>
+        <w:rPr>
+          <w:rFonts w:cstheme="minorHAnsi"/>
+          <w:sz w:val="24"/>
+          <w:szCs w:val="24"/>
+        </w:rPr>
+        <w:t>Bugzilla</w:t>
+      </w:r>
+      <w:proofErr w:type="spellEnd"/>
+      <w:r>
+        <w:rPr>
+          <w:rFonts w:cstheme="minorHAnsi"/>
+          <w:sz w:val="24"/>
+          <w:szCs w:val="24"/>
+        </w:rPr>
+        <w:t xml:space="preserve"> is a widely used open-source bug tracking system that helps teams manage software development and track issues effectively. Here are some of the key advantages of using </w:t>
+      </w:r>
+      <w:proofErr w:type="spellStart"/>
+      <w:r>
+        <w:rPr>
+          <w:rFonts w:cstheme="minorHAnsi"/>
+          <w:sz w:val="24"/>
+          <w:szCs w:val="24"/>
+        </w:rPr>
+        <w:t>Bugzilla</w:t>
+      </w:r>
+      <w:proofErr w:type="spellEnd"/>
+      <w:r>
+        <w:rPr>
+          <w:rFonts w:cstheme="minorHAnsi"/>
+          <w:sz w:val="24"/>
+          <w:szCs w:val="24"/>
+        </w:rPr>
+        <w:t>:</w:t>
+      </w:r>
+    </w:p>
+    <w:p>
+      <w:pPr>
+        <w:pStyle w:val="ListParagraph"/>
+        <w:numPr>
+          <w:ilvl w:val="1"/>
+          <w:numId w:val="1"/>
+        </w:numPr>
+        <w:autoSpaceDE w:val="0"/>
+        <w:autoSpaceDN w:val="0"/>
+        <w:adjustRightInd w:val="0"/>
+        <w:spacing w:after="169" w:line="240" w:lineRule="auto"/>
+        <w:rPr>
+          <w:rFonts w:cstheme="minorHAnsi"/>
+          <w:sz w:val="24"/>
+          <w:szCs w:val="24"/>
+        </w:rPr>
+      </w:pPr>
+      <w:r>
+        <w:rPr>
+          <w:rFonts w:cstheme="minorHAnsi"/>
+          <w:sz w:val="24"/>
+          <w:szCs w:val="24"/>
+        </w:rPr>
+        <w:t>Open source</w:t>
+      </w:r>
+    </w:p>
+    <w:p>
+      <w:pPr>
+        <w:pStyle w:val="ListParagraph"/>
+        <w:numPr>
+          <w:ilvl w:val="1"/>
+          <w:numId w:val="1"/>
+        </w:numPr>
+        <w:autoSpaceDE w:val="0"/>
+        <w:autoSpaceDN w:val="0"/>
+        <w:adjustRightInd w:val="0"/>
+        <w:spacing w:after="169" w:line="240" w:lineRule="auto"/>
+        <w:rPr>
+          <w:rFonts w:cstheme="minorHAnsi"/>
+          <w:sz w:val="24"/>
+          <w:szCs w:val="24"/>
+        </w:rPr>
+      </w:pPr>
+      <w:r>
+        <w:rPr>
+          <w:rFonts w:cstheme="minorHAnsi"/>
+          <w:sz w:val="24"/>
+          <w:szCs w:val="24"/>
+        </w:rPr>
+        <w:t>User friendly interface</w:t>
+      </w:r>
+    </w:p>
+    <w:p>
+      <w:pPr>
+        <w:pStyle w:val="ListParagraph"/>
+        <w:numPr>
+          <w:ilvl w:val="1"/>
+          <w:numId w:val="1"/>
+        </w:numPr>
+        <w:autoSpaceDE w:val="0"/>
+        <w:autoSpaceDN w:val="0"/>
+        <w:adjustRightInd w:val="0"/>
+        <w:spacing w:after="169" w:line="240" w:lineRule="auto"/>
+        <w:rPr>
+          <w:rFonts w:cstheme="minorHAnsi"/>
+          <w:sz w:val="24"/>
+          <w:szCs w:val="24"/>
+        </w:rPr>
+      </w:pPr>
+      <w:r>
+        <w:rPr>
+          <w:rFonts w:cstheme="minorHAnsi"/>
+          <w:sz w:val="24"/>
+          <w:szCs w:val="24"/>
+        </w:rPr>
+        <w:t>Customizable works flows</w:t>
+      </w:r>
+    </w:p>
+    <w:p>
+      <w:pPr>
+        <w:pStyle w:val="ListParagraph"/>
+        <w:numPr>
+          <w:ilvl w:val="1"/>
+          <w:numId w:val="1"/>
+        </w:numPr>
+        <w:autoSpaceDE w:val="0"/>
+        <w:autoSpaceDN w:val="0"/>
+        <w:adjustRightInd w:val="0"/>
+        <w:spacing w:after="169" w:line="240" w:lineRule="auto"/>
+        <w:rPr>
+          <w:rFonts w:cstheme="minorHAnsi"/>
+          <w:sz w:val="24"/>
+          <w:szCs w:val="24"/>
+        </w:rPr>
+      </w:pPr>
+      <w:r>
+        <w:rPr>
+          <w:rFonts w:cstheme="minorHAnsi"/>
+          <w:sz w:val="24"/>
+          <w:szCs w:val="24"/>
+        </w:rPr>
+        <w:t>E mail notification</w:t>
+      </w:r>
+    </w:p>
+    <w:p>
+      <w:pPr>
+        <w:pStyle w:val="ListParagraph"/>
+        <w:numPr>
+          <w:ilvl w:val="1"/>
+          <w:numId w:val="1"/>
+        </w:numPr>
+        <w:autoSpaceDE w:val="0"/>
+        <w:autoSpaceDN w:val="0"/>
+        <w:adjustRightInd w:val="0"/>
+        <w:spacing w:after="169" w:line="240" w:lineRule="auto"/>
+        <w:rPr>
+          <w:rFonts w:cstheme="minorHAnsi"/>
+          <w:sz w:val="24"/>
+          <w:szCs w:val="24"/>
+        </w:rPr>
+      </w:pPr>
+      <w:r>
+        <w:rPr>
+          <w:rFonts w:cstheme="minorHAnsi"/>
+          <w:sz w:val="24"/>
+          <w:szCs w:val="24"/>
+        </w:rPr>
+        <w:t>Access control and security</w:t>
+      </w:r>
+    </w:p>
+    <w:p>
+      <w:pPr>
+        <w:pStyle w:val="ListParagraph"/>
+        <w:numPr>
+          <w:ilvl w:val="1"/>
+          <w:numId w:val="1"/>
+        </w:numPr>
+        <w:autoSpaceDE w:val="0"/>
+        <w:autoSpaceDN w:val="0"/>
+        <w:adjustRightInd w:val="0"/>
+        <w:spacing w:after="169" w:line="240" w:lineRule="auto"/>
+        <w:rPr>
+          <w:rFonts w:cstheme="minorHAnsi"/>
+          <w:sz w:val="24"/>
+          <w:szCs w:val="24"/>
+        </w:rPr>
+      </w:pPr>
+      <w:r>
+        <w:rPr>
+          <w:rFonts w:cstheme="minorHAnsi"/>
+          <w:sz w:val="24"/>
+          <w:szCs w:val="24"/>
+        </w:rPr>
+        <w:t>Multi program support</w:t>
+      </w:r>
+    </w:p>
+    <w:p>
+      <w:pPr>
+        <w:pStyle w:val="ListParagraph"/>
+        <w:numPr>
+          <w:ilvl w:val="1"/>
+          <w:numId w:val="1"/>
+        </w:numPr>
+        <w:autoSpaceDE w:val="0"/>
+        <w:autoSpaceDN w:val="0"/>
+        <w:adjustRightInd w:val="0"/>
+        <w:spacing w:after="169" w:line="240" w:lineRule="auto"/>
+        <w:rPr>
+          <w:rFonts w:cstheme="minorHAnsi"/>
+          <w:sz w:val="24"/>
+          <w:szCs w:val="24"/>
+        </w:rPr>
+      </w:pPr>
+      <w:r>
+        <w:rPr>
+          <w:rFonts w:cstheme="minorHAnsi"/>
+          <w:sz w:val="24"/>
+          <w:szCs w:val="24"/>
+        </w:rPr>
+        <w:t>Community support</w:t>
       </w:r>
     </w:p>
     <w:p>
@@ -12045,7 +12348,16 @@
                 <w:sz w:val="24"/>
                 <w:szCs w:val="24"/>
               </w:rPr>
-              <w:t xml:space="preserve"> it is to fix the defect, based on its impact.</w:t>
+              <w:t xml:space="preserve"> it is to fix the defect, </w:t>
+            </w:r>
+            <w:r>
+              <w:rPr>
+                <w:rFonts w:ascii="Calibri" w:eastAsia="Times New Roman" w:hAnsi="Calibri" w:cs="Calibri"/>
+                <w:sz w:val="24"/>
+                <w:szCs w:val="24"/>
+              </w:rPr>
+              <w:lastRenderedPageBreak/>
+              <w:t>based on its impact.</w:t>
             </w:r>
           </w:p>
         </w:tc>
@@ -12079,6 +12391,7 @@
                 <w:sz w:val="24"/>
                 <w:szCs w:val="24"/>
               </w:rPr>
+              <w:lastRenderedPageBreak/>
               <w:t>Levels</w:t>
             </w:r>
           </w:p>
@@ -12147,11 +12460,87 @@
     </w:tbl>
     <w:p>
       <w:pPr>
+        <w:autoSpaceDE w:val="0"/>
+        <w:autoSpaceDN w:val="0"/>
+        <w:adjustRightInd w:val="0"/>
+        <w:spacing w:after="169" w:line="240" w:lineRule="auto"/>
+        <w:rPr>
+          <w:rFonts w:cstheme="minorHAnsi"/>
+          <w:b/>
+          <w:color w:val="000000"/>
+          <w:sz w:val="28"/>
+          <w:szCs w:val="28"/>
+        </w:rPr>
+      </w:pPr>
+    </w:p>
+    <w:p>
+      <w:pPr>
+        <w:pStyle w:val="ListParagraph"/>
+        <w:numPr>
+          <w:ilvl w:val="0"/>
+          <w:numId w:val="1"/>
+        </w:numPr>
+        <w:autoSpaceDE w:val="0"/>
+        <w:autoSpaceDN w:val="0"/>
+        <w:adjustRightInd w:val="0"/>
+        <w:spacing w:after="169" w:line="240" w:lineRule="auto"/>
+        <w:rPr>
+          <w:rFonts w:cstheme="minorHAnsi"/>
+          <w:b/>
+          <w:color w:val="000000"/>
+          <w:sz w:val="28"/>
+          <w:szCs w:val="28"/>
+        </w:rPr>
+      </w:pPr>
+      <w:r>
+        <w:rPr>
+          <w:rFonts w:cstheme="minorHAnsi"/>
+          <w:b/>
+          <w:color w:val="000000"/>
+          <w:sz w:val="28"/>
+          <w:szCs w:val="28"/>
+        </w:rPr>
+        <w:t xml:space="preserve"> What are the different Methodologies in Agile Development Model? </w:t>
+      </w:r>
+    </w:p>
+    <w:p>
+      <w:pPr>
+        <w:pStyle w:val="ListParagraph"/>
+        <w:numPr>
+          <w:ilvl w:val="0"/>
+          <w:numId w:val="2"/>
+        </w:numPr>
+        <w:autoSpaceDE w:val="0"/>
+        <w:autoSpaceDN w:val="0"/>
+        <w:adjustRightInd w:val="0"/>
+        <w:spacing w:after="169" w:line="240" w:lineRule="auto"/>
+        <w:rPr>
+          <w:rFonts w:cstheme="minorHAnsi"/>
+          <w:b/>
+          <w:color w:val="000000"/>
+          <w:sz w:val="28"/>
+          <w:szCs w:val="28"/>
+        </w:rPr>
+      </w:pPr>
+      <w:r>
+        <w:rPr>
+          <w:sz w:val="24"/>
+          <w:szCs w:val="24"/>
+        </w:rPr>
+        <w:t>In Agile development, there are several methodologies, each with its unique practices, processes, and focus areas, but they all follow the core principles of Agile, such as flexibility, collaboration, and iterative progress. Here are some of the key Agile methodologies</w:t>
+      </w:r>
+      <w:r>
+        <w:t>:</w:t>
+      </w:r>
+    </w:p>
+    <w:p>
+      <w:pPr>
         <w:pStyle w:val="ListParagraph"/>
         <w:autoSpaceDE w:val="0"/>
         <w:autoSpaceDN w:val="0"/>
         <w:adjustRightInd w:val="0"/>
         <w:spacing w:after="169" w:line="240" w:lineRule="auto"/>
+        <w:ind w:left="1080"/>
         <w:rPr>
           <w:rFonts w:cstheme="minorHAnsi"/>
           <w:b/>
@@ -12165,7 +12554,7 @@
       <w:pPr>
         <w:pStyle w:val="ListParagraph"/>
         <w:numPr>
-          <w:ilvl w:val="0"/>
+          <w:ilvl w:val="1"/>
           <w:numId w:val="1"/>
         </w:numPr>
         <w:autoSpaceDE w:val="0"/>
@@ -12176,19 +12565,254 @@
           <w:rFonts w:cstheme="minorHAnsi"/>
           <w:b/>
           <w:color w:val="000000"/>
-          <w:sz w:val="28"/>
-          <w:szCs w:val="28"/>
-        </w:rPr>
-      </w:pPr>
-      <w:r>
+          <w:sz w:val="24"/>
+          <w:szCs w:val="24"/>
+        </w:rPr>
+      </w:pPr>
+      <w:proofErr w:type="gramStart"/>
+      <w:r>
+        <w:rPr>
+          <w:b/>
+          <w:sz w:val="24"/>
+          <w:szCs w:val="24"/>
+        </w:rPr>
+        <w:t>Scrum</w:t>
+      </w:r>
+      <w:r>
+        <w:rPr>
+          <w:sz w:val="24"/>
+          <w:szCs w:val="24"/>
+        </w:rPr>
+        <w:t xml:space="preserve"> :-</w:t>
+      </w:r>
+      <w:proofErr w:type="gramEnd"/>
+      <w:r>
+        <w:rPr>
+          <w:sz w:val="24"/>
+          <w:szCs w:val="24"/>
+        </w:rPr>
+        <w:t xml:space="preserve">  Scrum is one of the most widely used Agile methodologies. It involves roles like Scrum Master, Product Owner, and Development Team.</w:t>
+      </w:r>
+    </w:p>
+    <w:p>
+      <w:pPr>
+        <w:pStyle w:val="ListParagraph"/>
+        <w:numPr>
+          <w:ilvl w:val="1"/>
+          <w:numId w:val="1"/>
+        </w:numPr>
+        <w:autoSpaceDE w:val="0"/>
+        <w:autoSpaceDN w:val="0"/>
+        <w:adjustRightInd w:val="0"/>
+        <w:spacing w:after="169" w:line="240" w:lineRule="auto"/>
         <w:rPr>
           <w:rFonts w:cstheme="minorHAnsi"/>
           <w:b/>
           <w:color w:val="000000"/>
-          <w:sz w:val="28"/>
-          <w:szCs w:val="28"/>
-        </w:rPr>
-        <w:t xml:space="preserve"> What are the different Methodologies in Agile Development Model? </w:t>
+          <w:sz w:val="24"/>
+          <w:szCs w:val="24"/>
+        </w:rPr>
+      </w:pPr>
+      <w:proofErr w:type="spellStart"/>
+      <w:proofErr w:type="gramStart"/>
+      <w:r>
+        <w:rPr>
+          <w:b/>
+          <w:sz w:val="24"/>
+          <w:szCs w:val="24"/>
+        </w:rPr>
+        <w:t>Kanban</w:t>
+      </w:r>
+      <w:proofErr w:type="spellEnd"/>
+      <w:r>
+        <w:rPr>
+          <w:sz w:val="24"/>
+          <w:szCs w:val="24"/>
+        </w:rPr>
+        <w:t xml:space="preserve"> :-</w:t>
+      </w:r>
+      <w:proofErr w:type="gramEnd"/>
+      <w:r>
+        <w:rPr>
+          <w:sz w:val="24"/>
+          <w:szCs w:val="24"/>
+        </w:rPr>
+        <w:t xml:space="preserve">  </w:t>
+      </w:r>
+      <w:proofErr w:type="spellStart"/>
+      <w:r>
+        <w:rPr>
+          <w:sz w:val="24"/>
+          <w:szCs w:val="24"/>
+        </w:rPr>
+        <w:t>Kanban</w:t>
+      </w:r>
+      <w:proofErr w:type="spellEnd"/>
+      <w:r>
+        <w:rPr>
+          <w:sz w:val="24"/>
+          <w:szCs w:val="24"/>
+        </w:rPr>
+        <w:t xml:space="preserve"> is a visual-based methodology that focuses on continuous delivery rather than fixed iterations.</w:t>
+      </w:r>
+    </w:p>
+    <w:p>
+      <w:pPr>
+        <w:pStyle w:val="ListParagraph"/>
+        <w:numPr>
+          <w:ilvl w:val="1"/>
+          <w:numId w:val="1"/>
+        </w:numPr>
+        <w:autoSpaceDE w:val="0"/>
+        <w:autoSpaceDN w:val="0"/>
+        <w:adjustRightInd w:val="0"/>
+        <w:spacing w:after="169" w:line="240" w:lineRule="auto"/>
+        <w:rPr>
+          <w:rFonts w:cstheme="minorHAnsi"/>
+          <w:b/>
+          <w:color w:val="000000"/>
+          <w:sz w:val="24"/>
+          <w:szCs w:val="24"/>
+        </w:rPr>
+      </w:pPr>
+      <w:r>
+        <w:rPr>
+          <w:b/>
+          <w:sz w:val="24"/>
+          <w:szCs w:val="24"/>
+        </w:rPr>
+        <w:t>Lean Software Development</w:t>
+      </w:r>
+      <w:proofErr w:type="gramStart"/>
+      <w:r>
+        <w:rPr>
+          <w:b/>
+          <w:sz w:val="24"/>
+          <w:szCs w:val="24"/>
+        </w:rPr>
+        <w:t>:-</w:t>
+      </w:r>
+      <w:proofErr w:type="gramEnd"/>
+      <w:r>
+        <w:rPr>
+          <w:b/>
+          <w:sz w:val="24"/>
+          <w:szCs w:val="24"/>
+        </w:rPr>
+        <w:t xml:space="preserve"> </w:t>
+      </w:r>
+      <w:r>
+        <w:rPr>
+          <w:sz w:val="24"/>
+          <w:szCs w:val="24"/>
+        </w:rPr>
+        <w:t>Lean Software Development adapts principles from lean manufacturing, aiming to reduce waste, improve quality, and increase efficiency.</w:t>
+      </w:r>
+    </w:p>
+    <w:p>
+      <w:pPr>
+        <w:pStyle w:val="ListParagraph"/>
+        <w:numPr>
+          <w:ilvl w:val="1"/>
+          <w:numId w:val="1"/>
+        </w:numPr>
+        <w:autoSpaceDE w:val="0"/>
+        <w:autoSpaceDN w:val="0"/>
+        <w:adjustRightInd w:val="0"/>
+        <w:spacing w:after="169" w:line="240" w:lineRule="auto"/>
+        <w:rPr>
+          <w:rFonts w:cstheme="minorHAnsi"/>
+          <w:b/>
+          <w:color w:val="000000"/>
+          <w:sz w:val="24"/>
+          <w:szCs w:val="24"/>
+        </w:rPr>
+      </w:pPr>
+      <w:r>
+        <w:rPr>
+          <w:b/>
+          <w:sz w:val="24"/>
+          <w:szCs w:val="24"/>
+        </w:rPr>
+        <w:t xml:space="preserve">Agile Unified Process (AUP):- </w:t>
+      </w:r>
+      <w:r>
+        <w:rPr>
+          <w:sz w:val="24"/>
+          <w:szCs w:val="24"/>
+        </w:rPr>
+        <w:t>AUP is a simplified version of the Rational Unified Process (RUP). It is Agile because it focuses on iterative development, customer feedback, and responding to changes.</w:t>
+      </w:r>
+    </w:p>
+    <w:p>
+      <w:pPr>
+        <w:pStyle w:val="ListParagraph"/>
+        <w:numPr>
+          <w:ilvl w:val="1"/>
+          <w:numId w:val="1"/>
+        </w:numPr>
+        <w:autoSpaceDE w:val="0"/>
+        <w:autoSpaceDN w:val="0"/>
+        <w:adjustRightInd w:val="0"/>
+        <w:spacing w:after="169" w:line="240" w:lineRule="auto"/>
+        <w:rPr>
+          <w:rFonts w:cstheme="minorHAnsi"/>
+          <w:b/>
+          <w:color w:val="000000"/>
+          <w:sz w:val="24"/>
+          <w:szCs w:val="24"/>
+        </w:rPr>
+      </w:pPr>
+      <w:proofErr w:type="spellStart"/>
+      <w:r>
+        <w:rPr>
+          <w:b/>
+          <w:sz w:val="24"/>
+          <w:szCs w:val="24"/>
+        </w:rPr>
+        <w:t>DevOps</w:t>
+      </w:r>
+      <w:proofErr w:type="spellEnd"/>
+      <w:proofErr w:type="gramStart"/>
+      <w:r>
+        <w:rPr>
+          <w:b/>
+          <w:sz w:val="24"/>
+          <w:szCs w:val="24"/>
+        </w:rPr>
+        <w:t>:-</w:t>
+      </w:r>
+      <w:proofErr w:type="gramEnd"/>
+      <w:r>
+        <w:rPr>
+          <w:b/>
+          <w:sz w:val="24"/>
+          <w:szCs w:val="24"/>
+        </w:rPr>
+        <w:t xml:space="preserve">  </w:t>
+      </w:r>
+      <w:r>
+        <w:rPr>
+          <w:sz w:val="24"/>
+          <w:szCs w:val="24"/>
+        </w:rPr>
+        <w:t xml:space="preserve">Although not strictly an Agile methodology, </w:t>
+      </w:r>
+      <w:proofErr w:type="spellStart"/>
+      <w:r>
+        <w:rPr>
+          <w:sz w:val="24"/>
+          <w:szCs w:val="24"/>
+        </w:rPr>
+        <w:t>DevOps</w:t>
+      </w:r>
+      <w:proofErr w:type="spellEnd"/>
+      <w:r>
+        <w:rPr>
+          <w:sz w:val="24"/>
+          <w:szCs w:val="24"/>
+        </w:rPr>
+        <w:t xml:space="preserve"> integrates development and IT operations with the goal of automating and streamlining the software delivery pipeline.</w:t>
       </w:r>
     </w:p>
     <w:p>
@@ -12569,15 +13193,7 @@
                 <w:sz w:val="24"/>
                 <w:szCs w:val="24"/>
               </w:rPr>
-              <w:t xml:space="preserve"> of the user attempting to access the </w:t>
-            </w:r>
-            <w:r>
-              <w:rPr>
-                <w:sz w:val="24"/>
-                <w:szCs w:val="24"/>
-              </w:rPr>
-              <w:lastRenderedPageBreak/>
-              <w:t>system.</w:t>
+              <w:t xml:space="preserve"> of the user attempting to access the system.</w:t>
             </w:r>
           </w:p>
         </w:tc>
@@ -12605,7 +13221,6 @@
                 <w:sz w:val="24"/>
                 <w:szCs w:val="24"/>
               </w:rPr>
-              <w:lastRenderedPageBreak/>
               <w:t xml:space="preserve">To define </w:t>
             </w:r>
             <w:r>
@@ -12621,15 +13236,7 @@
                 <w:sz w:val="24"/>
                 <w:szCs w:val="24"/>
               </w:rPr>
-              <w:t xml:space="preserve"> and restrict access to certain resources based on the user’s role or </w:t>
-            </w:r>
-            <w:r>
-              <w:rPr>
-                <w:sz w:val="24"/>
-                <w:szCs w:val="24"/>
-              </w:rPr>
-              <w:lastRenderedPageBreak/>
-              <w:t>credentials.</w:t>
+              <w:t xml:space="preserve"> and restrict access to certain resources based on the user’s role or credentials.</w:t>
             </w:r>
           </w:p>
         </w:tc>
@@ -12660,7 +13267,6 @@
                 <w:sz w:val="24"/>
                 <w:szCs w:val="24"/>
               </w:rPr>
-              <w:lastRenderedPageBreak/>
               <w:t>Focus</w:t>
             </w:r>
           </w:p>
@@ -12901,6 +13507,7 @@
                 <w:sz w:val="24"/>
                 <w:szCs w:val="24"/>
               </w:rPr>
+              <w:lastRenderedPageBreak/>
               <w:t>biometrics</w:t>
             </w:r>
             <w:proofErr w:type="gramEnd"/>
@@ -12937,6 +13544,7 @@
                 <w:sz w:val="24"/>
                 <w:szCs w:val="24"/>
               </w:rPr>
+              <w:lastRenderedPageBreak/>
               <w:t xml:space="preserve">Involves checking if the authenticated user has the right </w:t>
             </w:r>
             <w:r>
@@ -12967,7 +13575,15 @@
                 <w:sz w:val="24"/>
                 <w:szCs w:val="24"/>
               </w:rPr>
-              <w:t xml:space="preserve"> to perform a specific action.</w:t>
+              <w:t xml:space="preserve"> to </w:t>
+            </w:r>
+            <w:r>
+              <w:rPr>
+                <w:sz w:val="24"/>
+                <w:szCs w:val="24"/>
+              </w:rPr>
+              <w:lastRenderedPageBreak/>
+              <w:t>perform a specific action.</w:t>
             </w:r>
           </w:p>
         </w:tc>
@@ -12976,11 +13592,14 @@
     <w:p>
       <w:pPr>
         <w:pStyle w:val="ListParagraph"/>
+        <w:numPr>
+          <w:ilvl w:val="0"/>
+          <w:numId w:val="2"/>
+        </w:numPr>
         <w:autoSpaceDE w:val="0"/>
         <w:autoSpaceDN w:val="0"/>
         <w:adjustRightInd w:val="0"/>
         <w:spacing w:after="0" w:line="240" w:lineRule="auto"/>
-        <w:ind w:left="1080"/>
         <w:rPr>
           <w:rFonts w:cstheme="minorHAnsi"/>
           <w:b/>
@@ -12989,18 +13608,7 @@
           <w:szCs w:val="28"/>
         </w:rPr>
       </w:pPr>
-    </w:p>
-    <w:p>
-      <w:pPr>
-        <w:pStyle w:val="ListParagraph"/>
-        <w:numPr>
-          <w:ilvl w:val="0"/>
-          <w:numId w:val="2"/>
-        </w:numPr>
-        <w:autoSpaceDE w:val="0"/>
-        <w:autoSpaceDN w:val="0"/>
-        <w:adjustRightInd w:val="0"/>
-        <w:spacing w:after="0" w:line="240" w:lineRule="auto"/>
+      <w:r>
         <w:rPr>
           <w:rFonts w:cstheme="minorHAnsi"/>
           <w:b/>
@@ -13008,15 +13616,7 @@
           <w:sz w:val="28"/>
           <w:szCs w:val="28"/>
         </w:rPr>
-      </w:pPr>
-      <w:r>
-        <w:rPr>
-          <w:rFonts w:cstheme="minorHAnsi"/>
-          <w:b/>
-          <w:color w:val="000000"/>
-          <w:sz w:val="28"/>
-          <w:szCs w:val="28"/>
-        </w:rPr>
+        <w:lastRenderedPageBreak/>
         <w:t>C</w:t>
       </w:r>
       <w:r>
@@ -13263,17 +13863,6 @@
     <w:p>
       <w:pPr>
         <w:pStyle w:val="Default"/>
-        <w:rPr>
-          <w:rFonts w:asciiTheme="minorHAnsi" w:hAnsiTheme="minorHAnsi" w:cstheme="minorHAnsi"/>
-          <w:b/>
-          <w:sz w:val="28"/>
-          <w:szCs w:val="28"/>
-        </w:rPr>
-      </w:pPr>
-    </w:p>
-    <w:p>
-      <w:pPr>
-        <w:pStyle w:val="Default"/>
         <w:numPr>
           <w:ilvl w:val="0"/>
           <w:numId w:val="1"/>
@@ -13323,7 +13912,16 @@
           <w:sz w:val="28"/>
           <w:szCs w:val="28"/>
         </w:rPr>
-        <w:t>WebBased</w:t>
+        <w:t>We</w:t>
+      </w:r>
+      <w:r>
+        <w:rPr>
+          <w:rFonts w:asciiTheme="minorHAnsi" w:hAnsiTheme="minorHAnsi" w:cstheme="minorHAnsi"/>
+          <w:b/>
+          <w:sz w:val="28"/>
+          <w:szCs w:val="28"/>
+        </w:rPr>
+        <w:t>bBased</w:t>
       </w:r>
       <w:proofErr w:type="spellEnd"/>
       <w:r>
@@ -13353,83 +13951,72 @@
           <w:sz w:val="28"/>
           <w:szCs w:val="28"/>
         </w:rPr>
-        <w:t xml:space="preserve"> web , </w:t>
+        <w:t xml:space="preserve"> web</w:t>
+      </w:r>
+      <w:r>
+        <w:rPr>
+          <w:rFonts w:asciiTheme="minorHAnsi" w:hAnsiTheme="minorHAnsi" w:cstheme="minorHAnsi"/>
+          <w:b/>
+          <w:sz w:val="28"/>
+          <w:szCs w:val="28"/>
+        </w:rPr>
+        <w:t xml:space="preserve">) </w:t>
+      </w:r>
+    </w:p>
+    <w:p>
+      <w:pPr>
+        <w:pStyle w:val="ListParagraph"/>
+        <w:numPr>
+          <w:ilvl w:val="0"/>
+          <w:numId w:val="2"/>
+        </w:numPr>
+        <w:spacing w:after="169"/>
+        <w:rPr>
+          <w:rFonts w:cstheme="minorHAnsi"/>
+          <w:b/>
+          <w:sz w:val="28"/>
+          <w:szCs w:val="28"/>
+        </w:rPr>
+      </w:pPr>
+      <w:r>
+        <w:rPr>
+          <w:rFonts w:cstheme="minorHAnsi"/>
+          <w:b/>
+          <w:sz w:val="28"/>
+          <w:szCs w:val="28"/>
+        </w:rPr>
+        <w:t xml:space="preserve">1. </w:t>
+      </w:r>
+      <w:r>
+        <w:rPr>
+          <w:rFonts w:cstheme="minorHAnsi"/>
+          <w:b/>
+          <w:sz w:val="28"/>
+          <w:szCs w:val="28"/>
+        </w:rPr>
+        <w:t xml:space="preserve"> </w:t>
       </w:r>
       <w:proofErr w:type="spellStart"/>
       <w:r>
         <w:rPr>
-          <w:rFonts w:asciiTheme="minorHAnsi" w:hAnsiTheme="minorHAnsi" w:cstheme="minorHAnsi"/>
-          <w:b/>
-          <w:sz w:val="28"/>
-          <w:szCs w:val="28"/>
-        </w:rPr>
-        <w:t>Instagram</w:t>
+          <w:rFonts w:cstheme="minorHAnsi"/>
+          <w:b/>
+          <w:sz w:val="28"/>
+          <w:szCs w:val="28"/>
+        </w:rPr>
+        <w:t>WhatsApp</w:t>
       </w:r>
       <w:proofErr w:type="spellEnd"/>
       <w:r>
         <w:rPr>
-          <w:rFonts w:asciiTheme="minorHAnsi" w:hAnsiTheme="minorHAnsi" w:cstheme="minorHAnsi"/>
-          <w:b/>
-          <w:sz w:val="28"/>
-          <w:szCs w:val="28"/>
-        </w:rPr>
-        <w:t xml:space="preserve">) </w:t>
-      </w:r>
-    </w:p>
-    <w:p>
-      <w:pPr>
-        <w:pStyle w:val="ListParagraph"/>
-        <w:numPr>
-          <w:ilvl w:val="0"/>
-          <w:numId w:val="2"/>
-        </w:numPr>
-        <w:spacing w:after="169"/>
-        <w:rPr>
           <w:rFonts w:cstheme="minorHAnsi"/>
           <w:b/>
           <w:sz w:val="28"/>
           <w:szCs w:val="28"/>
         </w:rPr>
-      </w:pPr>
-      <w:r>
-        <w:rPr>
-          <w:rFonts w:cstheme="minorHAnsi"/>
-          <w:b/>
-          <w:sz w:val="28"/>
-          <w:szCs w:val="28"/>
-        </w:rPr>
-        <w:t xml:space="preserve">1. </w:t>
-      </w:r>
-      <w:r>
-        <w:rPr>
-          <w:rFonts w:cstheme="minorHAnsi"/>
-          <w:b/>
-          <w:sz w:val="28"/>
-          <w:szCs w:val="28"/>
-        </w:rPr>
-        <w:t xml:space="preserve"> </w:t>
-      </w:r>
-      <w:proofErr w:type="spellStart"/>
-      <w:r>
-        <w:rPr>
-          <w:rFonts w:cstheme="minorHAnsi"/>
-          <w:b/>
-          <w:sz w:val="28"/>
-          <w:szCs w:val="28"/>
-        </w:rPr>
-        <w:t>WhatsApp</w:t>
-      </w:r>
-      <w:proofErr w:type="spellEnd"/>
-      <w:r>
-        <w:rPr>
-          <w:rFonts w:cstheme="minorHAnsi"/>
-          <w:b/>
-          <w:sz w:val="28"/>
-          <w:szCs w:val="28"/>
-        </w:rPr>
         <w:t xml:space="preserve"> Web : </w:t>
       </w:r>
-      <w:hyperlink r:id="rId7" w:history="1">
+      <w:hyperlink r:id="rId9" w:history="1">
         <w:r>
           <w:rPr>
             <w:rStyle w:val="Hyperlink"/>
@@ -13464,8 +14051,9 @@
           <w:sz w:val="28"/>
           <w:szCs w:val="28"/>
         </w:rPr>
-        <w:t>2.</w:t>
-      </w:r>
+        <w:t xml:space="preserve">2. Create test cases on </w:t>
+      </w:r>
+      <w:proofErr w:type="spellStart"/>
       <w:r>
         <w:rPr>
           <w:rFonts w:cstheme="minorHAnsi"/>
@@ -13473,90 +14061,194 @@
           <w:sz w:val="28"/>
           <w:szCs w:val="28"/>
         </w:rPr>
+        <w:t>whats</w:t>
+      </w:r>
+      <w:proofErr w:type="spellEnd"/>
+      <w:r>
+        <w:rPr>
+          <w:rFonts w:cstheme="minorHAnsi"/>
+          <w:b/>
+          <w:sz w:val="28"/>
+          <w:szCs w:val="28"/>
+        </w:rPr>
+        <w:t xml:space="preserve"> app group chat</w:t>
+      </w:r>
+    </w:p>
+    <w:p>
+      <w:pPr>
+        <w:pStyle w:val="Default"/>
+        <w:numPr>
+          <w:ilvl w:val="0"/>
+          <w:numId w:val="1"/>
+        </w:numPr>
+        <w:spacing w:after="169"/>
+        <w:rPr>
+          <w:b/>
+          <w:sz w:val="28"/>
+          <w:szCs w:val="28"/>
+        </w:rPr>
+      </w:pPr>
+      <w:r>
+        <w:rPr>
+          <w:b/>
+          <w:sz w:val="28"/>
+          <w:szCs w:val="28"/>
+        </w:rPr>
+        <w:t xml:space="preserve">Write a scenario of only </w:t>
+      </w:r>
+      <w:proofErr w:type="spellStart"/>
+      <w:r>
+        <w:rPr>
+          <w:b/>
+          <w:sz w:val="28"/>
+          <w:szCs w:val="28"/>
+        </w:rPr>
+        <w:t>Whatsapp</w:t>
+      </w:r>
+      <w:proofErr w:type="spellEnd"/>
+      <w:r>
+        <w:rPr>
+          <w:b/>
+          <w:sz w:val="28"/>
+          <w:szCs w:val="28"/>
+        </w:rPr>
+        <w:t xml:space="preserve"> chat messages </w:t>
+      </w:r>
+    </w:p>
+    <w:p>
+      <w:pPr>
+        <w:pStyle w:val="Default"/>
+        <w:numPr>
+          <w:ilvl w:val="0"/>
+          <w:numId w:val="1"/>
+        </w:numPr>
+        <w:spacing w:after="169"/>
+        <w:rPr>
+          <w:b/>
+          <w:sz w:val="28"/>
+          <w:szCs w:val="28"/>
+        </w:rPr>
+      </w:pPr>
+      <w:r>
+        <w:rPr>
+          <w:b/>
+          <w:sz w:val="28"/>
+          <w:szCs w:val="28"/>
+        </w:rPr>
+        <w:t xml:space="preserve"> Write a Scenario of Pen </w:t>
+      </w:r>
+    </w:p>
+    <w:p>
+      <w:pPr>
+        <w:pStyle w:val="Default"/>
+        <w:spacing w:after="169"/>
+        <w:ind w:left="720"/>
+        <w:rPr>
+          <w:b/>
+          <w:sz w:val="28"/>
+          <w:szCs w:val="28"/>
+        </w:rPr>
+      </w:pPr>
+      <w:hyperlink r:id="rId10" w:history="1">
+        <w:r>
+          <w:rPr>
+            <w:rStyle w:val="Hyperlink"/>
+            <w:b/>
+            <w:sz w:val="28"/>
+            <w:szCs w:val="28"/>
+          </w:rPr>
+          <w:t>https://docs.google.com/spreadsheets/d/1Rf19u2SyCV2hC-2vF78dHXbjg2bKKx4FZk6zfBg2zHs/edit?gid=2013915317#gid=2013915317</w:t>
+        </w:r>
+      </w:hyperlink>
+      <w:r>
+        <w:rPr>
+          <w:b/>
+          <w:sz w:val="28"/>
+          <w:szCs w:val="28"/>
+        </w:rPr>
         <w:t xml:space="preserve"> </w:t>
       </w:r>
-      <w:proofErr w:type="spellStart"/>
-      <w:r>
-        <w:rPr>
-          <w:rFonts w:cstheme="minorHAnsi"/>
-          <w:b/>
-          <w:sz w:val="28"/>
-          <w:szCs w:val="28"/>
-        </w:rPr>
-        <w:t>I</w:t>
-      </w:r>
-      <w:r>
-        <w:rPr>
-          <w:rFonts w:cstheme="minorHAnsi"/>
-          <w:b/>
-          <w:sz w:val="28"/>
-          <w:szCs w:val="28"/>
-        </w:rPr>
-        <w:t>nstagram</w:t>
-      </w:r>
-      <w:proofErr w:type="spellEnd"/>
-    </w:p>
-    <w:p>
-      <w:pPr>
-        <w:pStyle w:val="ListParagraph"/>
+    </w:p>
+    <w:p>
+      <w:pPr>
+        <w:pStyle w:val="Default"/>
+        <w:numPr>
+          <w:ilvl w:val="0"/>
+          <w:numId w:val="1"/>
+        </w:numPr>
         <w:spacing w:after="169"/>
-        <w:ind w:left="1080"/>
-        <w:rPr>
-          <w:rFonts w:cstheme="minorHAnsi"/>
-          <w:b/>
-          <w:sz w:val="28"/>
-          <w:szCs w:val="28"/>
-        </w:rPr>
-      </w:pPr>
-    </w:p>
-    <w:p>
-      <w:pPr>
-        <w:pStyle w:val="ListParagraph"/>
-        <w:numPr>
-          <w:ilvl w:val="0"/>
-          <w:numId w:val="2"/>
+        <w:rPr>
+          <w:b/>
+          <w:sz w:val="28"/>
+          <w:szCs w:val="28"/>
+        </w:rPr>
+      </w:pPr>
+      <w:r>
+        <w:rPr>
+          <w:b/>
+          <w:sz w:val="28"/>
+          <w:szCs w:val="28"/>
+        </w:rPr>
+        <w:t xml:space="preserve"> Write a Scenario of Pen Stand </w:t>
+      </w:r>
+    </w:p>
+    <w:p>
+      <w:pPr>
+        <w:pStyle w:val="Default"/>
+        <w:numPr>
+          <w:ilvl w:val="0"/>
+          <w:numId w:val="1"/>
         </w:numPr>
         <w:spacing w:after="169"/>
         <w:rPr>
-          <w:rFonts w:cstheme="minorHAnsi"/>
-          <w:b/>
-          <w:sz w:val="28"/>
-          <w:szCs w:val="28"/>
-        </w:rPr>
-      </w:pPr>
-      <w:r>
-        <w:rPr>
-          <w:rFonts w:cstheme="minorHAnsi"/>
-          <w:b/>
-          <w:sz w:val="28"/>
-          <w:szCs w:val="28"/>
-        </w:rPr>
-        <w:t xml:space="preserve">To create HLR and </w:t>
-      </w:r>
-      <w:proofErr w:type="spellStart"/>
-      <w:r>
-        <w:rPr>
-          <w:rFonts w:cstheme="minorHAnsi"/>
-          <w:b/>
-          <w:sz w:val="28"/>
-          <w:szCs w:val="28"/>
-        </w:rPr>
-        <w:t>TestCase</w:t>
-      </w:r>
-      <w:proofErr w:type="spellEnd"/>
-      <w:r>
-        <w:rPr>
-          <w:rFonts w:cstheme="minorHAnsi"/>
-          <w:b/>
-          <w:sz w:val="28"/>
-          <w:szCs w:val="28"/>
-        </w:rPr>
-        <w:t xml:space="preserve"> on this Link. https://artoftesting.com/ </w:t>
+          <w:b/>
+          <w:sz w:val="28"/>
+          <w:szCs w:val="28"/>
+        </w:rPr>
+      </w:pPr>
+      <w:r>
+        <w:rPr>
+          <w:b/>
+          <w:sz w:val="28"/>
+          <w:szCs w:val="28"/>
+        </w:rPr>
+        <w:t xml:space="preserve"> Write a Scenario of Door </w:t>
       </w:r>
     </w:p>
     <w:p>
       <w:pPr>
         <w:pStyle w:val="Default"/>
+        <w:spacing w:after="169"/>
+        <w:ind w:left="720"/>
+        <w:rPr>
+          <w:b/>
+          <w:sz w:val="28"/>
+          <w:szCs w:val="28"/>
+        </w:rPr>
+      </w:pPr>
+      <w:hyperlink r:id="rId11" w:history="1">
+        <w:r>
+          <w:rPr>
+            <w:rStyle w:val="Hyperlink"/>
+            <w:b/>
+            <w:sz w:val="28"/>
+            <w:szCs w:val="28"/>
+          </w:rPr>
+          <w:t>https://docs.google.com/spreadsheets/d/1Rf19u2SyCV2hC-2vF78dHXbjg2bKKx4FZk6zfBg2zHs/edit?gid=1725805606#gid=1725805606</w:t>
+        </w:r>
+      </w:hyperlink>
+      <w:r>
+        <w:rPr>
+          <w:b/>
+          <w:sz w:val="28"/>
+          <w:szCs w:val="28"/>
+        </w:rPr>
+        <w:t xml:space="preserve"> </w:t>
+      </w:r>
+    </w:p>
+    <w:p>
+      <w:pPr>
+        <w:pStyle w:val="Default"/>
         <w:numPr>
           <w:ilvl w:val="0"/>
           <w:numId w:val="1"/>
@@ -13574,117 +14266,38 @@
           <w:sz w:val="28"/>
           <w:szCs w:val="28"/>
         </w:rPr>
-        <w:t xml:space="preserve">Write a scenario of only </w:t>
-      </w:r>
-      <w:proofErr w:type="spellStart"/>
-      <w:r>
-        <w:rPr>
-          <w:b/>
-          <w:sz w:val="28"/>
-          <w:szCs w:val="28"/>
-        </w:rPr>
-        <w:t>Whatsapp</w:t>
-      </w:r>
-      <w:proofErr w:type="spellEnd"/>
-      <w:r>
-        <w:rPr>
-          <w:b/>
-          <w:sz w:val="28"/>
-          <w:szCs w:val="28"/>
-        </w:rPr>
-        <w:t xml:space="preserve"> chat messages </w:t>
+        <w:t xml:space="preserve"> Write a Scenario of ATM </w:t>
       </w:r>
     </w:p>
     <w:p>
       <w:pPr>
         <w:pStyle w:val="Default"/>
-        <w:numPr>
-          <w:ilvl w:val="0"/>
-          <w:numId w:val="1"/>
-        </w:numPr>
         <w:spacing w:after="169"/>
-        <w:rPr>
-          <w:b/>
-          <w:sz w:val="28"/>
-          <w:szCs w:val="28"/>
-        </w:rPr>
-      </w:pPr>
-      <w:r>
-        <w:rPr>
-          <w:b/>
-          <w:sz w:val="28"/>
-          <w:szCs w:val="28"/>
-        </w:rPr>
-        <w:t xml:space="preserve"> Write a Scenario of Pen </w:t>
-      </w:r>
-    </w:p>
-    <w:p>
-      <w:pPr>
-        <w:pStyle w:val="Default"/>
-        <w:numPr>
-          <w:ilvl w:val="0"/>
-          <w:numId w:val="1"/>
-        </w:numPr>
-        <w:spacing w:after="169"/>
-        <w:rPr>
-          <w:b/>
-          <w:sz w:val="28"/>
-          <w:szCs w:val="28"/>
-        </w:rPr>
-      </w:pPr>
-      <w:r>
-        <w:rPr>
-          <w:b/>
-          <w:sz w:val="28"/>
-          <w:szCs w:val="28"/>
-        </w:rPr>
-        <w:t xml:space="preserve"> Write a Scenario of Pen Stand </w:t>
-      </w:r>
-    </w:p>
-    <w:p>
-      <w:pPr>
-        <w:pStyle w:val="Default"/>
-        <w:numPr>
-          <w:ilvl w:val="0"/>
-          <w:numId w:val="1"/>
-        </w:numPr>
-        <w:spacing w:after="169"/>
-        <w:rPr>
-          <w:b/>
-          <w:sz w:val="28"/>
-          <w:szCs w:val="28"/>
-        </w:rPr>
-      </w:pPr>
-      <w:r>
-        <w:rPr>
-          <w:b/>
-          <w:sz w:val="28"/>
-          <w:szCs w:val="28"/>
-        </w:rPr>
-        <w:t xml:space="preserve"> Write a Scenario of Door </w:t>
-      </w:r>
-    </w:p>
-    <w:p>
-      <w:pPr>
-        <w:pStyle w:val="Default"/>
-        <w:numPr>
-          <w:ilvl w:val="0"/>
-          <w:numId w:val="1"/>
-        </w:numPr>
-        <w:spacing w:after="169"/>
-        <w:rPr>
-          <w:b/>
-          <w:sz w:val="28"/>
-          <w:szCs w:val="28"/>
-        </w:rPr>
-      </w:pPr>
-      <w:r>
-        <w:rPr>
-          <w:b/>
-          <w:sz w:val="28"/>
-          <w:szCs w:val="28"/>
-        </w:rPr>
-        <w:t xml:space="preserve"> Write a Scenario of ATM </w:t>
+        <w:ind w:left="720"/>
+        <w:rPr>
+          <w:b/>
+          <w:sz w:val="28"/>
+          <w:szCs w:val="28"/>
+        </w:rPr>
+      </w:pPr>
+      <w:hyperlink r:id="rId12" w:history="1">
+        <w:r>
+          <w:rPr>
+            <w:rStyle w:val="Hyperlink"/>
+            <w:b/>
+            <w:sz w:val="28"/>
+            <w:szCs w:val="28"/>
+          </w:rPr>
+          <w:t>https://docs.google.com/spreadsheets/d/1Rf19u2SyCV2hC-2vF78dHXbjg2bKKx4FZk6zfBg2zHs/edit?gid=295996191#gid=295996191</w:t>
+        </w:r>
+      </w:hyperlink>
+      <w:r>
+        <w:rPr>
+          <w:b/>
+          <w:sz w:val="28"/>
+          <w:szCs w:val="28"/>
+        </w:rPr>
+        <w:t xml:space="preserve"> </w:t>
       </w:r>
     </w:p>
     <w:p>
@@ -13777,7 +14390,6 @@
         <w:spacing w:after="169"/>
       </w:pPr>
       <w:r>
-        <w:lastRenderedPageBreak/>
         <w:t>Before Product Launch (Beta Testing)</w:t>
       </w:r>
     </w:p>
@@ -13817,6 +14429,7 @@
         <w:spacing w:after="169"/>
       </w:pPr>
       <w:r>
+        <w:lastRenderedPageBreak/>
         <w:t>When User Behavior Changes Over Time</w:t>
       </w:r>
     </w:p>
@@ -14359,10 +14972,42 @@
     <w:p>
       <w:pPr>
         <w:pStyle w:val="Default"/>
+        <w:spacing w:after="169"/>
+        <w:ind w:left="720"/>
+        <w:rPr>
+          <w:b/>
+          <w:sz w:val="28"/>
+          <w:szCs w:val="28"/>
+        </w:rPr>
+      </w:pPr>
+      <w:hyperlink r:id="rId13" w:history="1">
+        <w:r>
+          <w:rPr>
+            <w:rStyle w:val="Hyperlink"/>
+            <w:b/>
+            <w:sz w:val="28"/>
+            <w:szCs w:val="28"/>
+          </w:rPr>
+          <w:t>https://docs.google.com/spreadsheets/d/1Rf19u2SyCV2hC-2vF78dHXbjg2bKKx4FZk6zfBg2zHs/edit?gid=1520835061#gid=1520835061</w:t>
+        </w:r>
+      </w:hyperlink>
+      <w:r>
+        <w:rPr>
+          <w:b/>
+          <w:sz w:val="28"/>
+          <w:szCs w:val="28"/>
+        </w:rPr>
+        <w:t xml:space="preserve"> </w:t>
+      </w:r>
+    </w:p>
+    <w:p>
+      <w:pPr>
+        <w:pStyle w:val="Default"/>
         <w:numPr>
           <w:ilvl w:val="0"/>
           <w:numId w:val="1"/>
         </w:numPr>
+        <w:spacing w:after="169"/>
         <w:rPr>
           <w:b/>
           <w:sz w:val="28"/>
@@ -14381,6 +15026,37 @@
     <w:p>
       <w:pPr>
         <w:pStyle w:val="Default"/>
+        <w:spacing w:after="169"/>
+        <w:ind w:left="720"/>
+        <w:rPr>
+          <w:b/>
+          <w:sz w:val="28"/>
+          <w:szCs w:val="28"/>
+        </w:rPr>
+      </w:pPr>
+      <w:hyperlink r:id="rId14" w:history="1">
+        <w:r>
+          <w:rPr>
+            <w:rStyle w:val="Hyperlink"/>
+            <w:b/>
+            <w:sz w:val="28"/>
+            <w:szCs w:val="28"/>
+          </w:rPr>
+          <w:t>https://docs.google.com/spreadsheets/d/1Rf19u2SyCV2hC-2vF78dHXbjg2bKKx4FZk6zfBg2zHs/edit?gid=1019940056#gid=1019940056</w:t>
+        </w:r>
+      </w:hyperlink>
+      <w:r>
+        <w:rPr>
+          <w:b/>
+          <w:sz w:val="28"/>
+          <w:szCs w:val="28"/>
+        </w:rPr>
+        <w:t xml:space="preserve"> </w:t>
+      </w:r>
+    </w:p>
+    <w:p>
+      <w:pPr>
+        <w:pStyle w:val="Default"/>
         <w:numPr>
           <w:ilvl w:val="0"/>
           <w:numId w:val="1"/>
@@ -14399,30 +15075,6 @@
           <w:szCs w:val="28"/>
         </w:rPr>
         <w:t xml:space="preserve"> Write a scenario of chair </w:t>
-      </w:r>
-    </w:p>
-    <w:p>
-      <w:pPr>
-        <w:pStyle w:val="Default"/>
-        <w:numPr>
-          <w:ilvl w:val="0"/>
-          <w:numId w:val="1"/>
-        </w:numPr>
-        <w:rPr>
-          <w:rFonts w:asciiTheme="minorHAnsi" w:hAnsiTheme="minorHAnsi" w:cstheme="minorHAnsi"/>
-          <w:b/>
-          <w:sz w:val="28"/>
-          <w:szCs w:val="28"/>
-        </w:rPr>
-      </w:pPr>
-      <w:r>
-        <w:rPr>
-          <w:rFonts w:asciiTheme="minorHAnsi" w:hAnsiTheme="minorHAnsi" w:cstheme="minorHAnsi"/>
-          <w:b/>
-          <w:sz w:val="28"/>
-          <w:szCs w:val="28"/>
-        </w:rPr>
-        <w:t xml:space="preserve">To Create Scenario (Positive &amp; Negative) </w:t>
       </w:r>
     </w:p>
     <w:p>
@@ -14436,6 +15088,18 @@
           <w:szCs w:val="28"/>
         </w:rPr>
       </w:pPr>
+      <w:hyperlink r:id="rId15" w:history="1">
+        <w:r>
+          <w:rPr>
+            <w:rStyle w:val="Hyperlink"/>
+            <w:rFonts w:asciiTheme="minorHAnsi" w:hAnsiTheme="minorHAnsi" w:cstheme="minorHAnsi"/>
+            <w:b/>
+            <w:sz w:val="28"/>
+            <w:szCs w:val="28"/>
+          </w:rPr>
+          <w:t>https://docs.google.com/spreadsheets/d/1Rf19u2SyCV2hC-2vF78dHXbjg2bKKx4FZk6zfBg2zHs/edit?gid=2009359482#gid=2009359482</w:t>
+        </w:r>
+      </w:hyperlink>
       <w:r>
         <w:rPr>
           <w:rFonts w:asciiTheme="minorHAnsi" w:hAnsiTheme="minorHAnsi" w:cstheme="minorHAnsi"/>
@@ -14445,14 +15109,202 @@
         </w:rPr>
         <w:t xml:space="preserve"> </w:t>
       </w:r>
-      <w:r>
-        <w:rPr>
-          <w:rFonts w:asciiTheme="minorHAnsi" w:hAnsiTheme="minorHAnsi" w:cstheme="minorHAnsi"/>
-          <w:b/>
-          <w:sz w:val="28"/>
-          <w:szCs w:val="28"/>
-        </w:rPr>
-        <w:t>1. Gmail receiving</w:t>
+    </w:p>
+    <w:p>
+      <w:pPr>
+        <w:pStyle w:val="Default"/>
+        <w:numPr>
+          <w:ilvl w:val="0"/>
+          <w:numId w:val="1"/>
+        </w:numPr>
+        <w:rPr>
+          <w:rFonts w:asciiTheme="minorHAnsi" w:hAnsiTheme="minorHAnsi" w:cstheme="minorHAnsi"/>
+          <w:b/>
+          <w:sz w:val="28"/>
+          <w:szCs w:val="28"/>
+        </w:rPr>
+      </w:pPr>
+      <w:r>
+        <w:rPr>
+          <w:rFonts w:asciiTheme="minorHAnsi" w:hAnsiTheme="minorHAnsi" w:cstheme="minorHAnsi"/>
+          <w:b/>
+          <w:sz w:val="28"/>
+          <w:szCs w:val="28"/>
+        </w:rPr>
+        <w:t xml:space="preserve">To Create Scenario (Positive &amp; Negative) </w:t>
+      </w:r>
+    </w:p>
+    <w:p>
+      <w:pPr>
+        <w:pStyle w:val="Default"/>
+        <w:numPr>
+          <w:ilvl w:val="0"/>
+          <w:numId w:val="2"/>
+        </w:numPr>
+        <w:rPr>
+          <w:rFonts w:ascii="Times New Roman" w:hAnsi="Times New Roman" w:cs="Times New Roman"/>
+        </w:rPr>
+      </w:pPr>
+      <w:r>
+        <w:rPr>
+          <w:rFonts w:asciiTheme="minorHAnsi" w:hAnsiTheme="minorHAnsi" w:cstheme="minorHAnsi"/>
+          <w:b/>
+          <w:sz w:val="28"/>
+          <w:szCs w:val="28"/>
+        </w:rPr>
+        <w:t>1</w:t>
+      </w:r>
+      <w:r>
+        <w:rPr>
+          <w:rFonts w:asciiTheme="minorHAnsi" w:hAnsiTheme="minorHAnsi" w:cstheme="minorHAnsi"/>
+          <w:b/>
+          <w:sz w:val="28"/>
+          <w:szCs w:val="28"/>
+        </w:rPr>
+        <w:t>.Create Test Cases on Compose Mail Functionality</w:t>
+      </w:r>
+      <w:r>
+        <w:rPr>
+          <w:rFonts w:ascii="Times New Roman" w:hAnsi="Times New Roman" w:cs="Times New Roman"/>
+        </w:rPr>
+        <w:t xml:space="preserve"> </w:t>
+      </w:r>
+    </w:p>
+    <w:p>
+      <w:pPr>
+        <w:pStyle w:val="Default"/>
+        <w:numPr>
+          <w:ilvl w:val="0"/>
+          <w:numId w:val="2"/>
+        </w:numPr>
+        <w:rPr>
+          <w:sz w:val="23"/>
+          <w:szCs w:val="23"/>
+        </w:rPr>
+      </w:pPr>
+      <w:r>
+        <w:rPr>
+          <w:rFonts w:asciiTheme="minorHAnsi" w:hAnsiTheme="minorHAnsi" w:cstheme="minorHAnsi"/>
+          <w:b/>
+          <w:sz w:val="28"/>
+          <w:szCs w:val="28"/>
+        </w:rPr>
+        <w:t xml:space="preserve">2. </w:t>
+      </w:r>
+      <w:r>
+        <w:rPr>
+          <w:b/>
+          <w:sz w:val="28"/>
+          <w:szCs w:val="28"/>
+        </w:rPr>
+        <w:t>Online shopping to buy product (</w:t>
+      </w:r>
+      <w:proofErr w:type="spellStart"/>
+      <w:r>
+        <w:rPr>
+          <w:b/>
+          <w:sz w:val="28"/>
+          <w:szCs w:val="28"/>
+        </w:rPr>
+        <w:t>flipkart</w:t>
+      </w:r>
+      <w:proofErr w:type="spellEnd"/>
+      <w:r>
+        <w:rPr>
+          <w:b/>
+          <w:sz w:val="28"/>
+          <w:szCs w:val="28"/>
+        </w:rPr>
+        <w:t>)</w:t>
+      </w:r>
+      <w:r>
+        <w:rPr>
+          <w:sz w:val="23"/>
+          <w:szCs w:val="23"/>
+        </w:rPr>
+        <w:t xml:space="preserve"> </w:t>
+      </w:r>
+    </w:p>
+    <w:p>
+      <w:pPr>
+        <w:pStyle w:val="Default"/>
+      </w:pPr>
+    </w:p>
+    <w:p>
+      <w:pPr>
+        <w:pStyle w:val="Default"/>
+        <w:numPr>
+          <w:ilvl w:val="0"/>
+          <w:numId w:val="1"/>
+        </w:numPr>
+        <w:spacing w:after="171"/>
+        <w:rPr>
+          <w:b/>
+          <w:sz w:val="28"/>
+          <w:szCs w:val="28"/>
+        </w:rPr>
+      </w:pPr>
+      <w:r>
+        <w:rPr>
+          <w:b/>
+          <w:sz w:val="28"/>
+          <w:szCs w:val="28"/>
+        </w:rPr>
+        <w:t xml:space="preserve">Write a Scenario of Wrist Watch </w:t>
+      </w:r>
+    </w:p>
+    <w:p>
+      <w:pPr>
+        <w:pStyle w:val="Default"/>
+        <w:spacing w:after="171"/>
+        <w:ind w:left="720"/>
+        <w:rPr>
+          <w:b/>
+          <w:sz w:val="28"/>
+          <w:szCs w:val="28"/>
+        </w:rPr>
+      </w:pPr>
+      <w:hyperlink r:id="rId16" w:history="1">
+        <w:r>
+          <w:rPr>
+            <w:rStyle w:val="Hyperlink"/>
+            <w:b/>
+            <w:sz w:val="28"/>
+            <w:szCs w:val="28"/>
+          </w:rPr>
+          <w:t>https://docs.google.com/spreadsheets/d/1Rf19u2SyCV2hC-2vF78dHXbjg2bKKx4FZk6zfBg2zHs/edit?gid=297839980#gid=297839980</w:t>
+        </w:r>
+      </w:hyperlink>
+      <w:r>
+        <w:rPr>
+          <w:b/>
+          <w:sz w:val="28"/>
+          <w:szCs w:val="28"/>
+        </w:rPr>
+        <w:t xml:space="preserve"> </w:t>
+      </w:r>
+    </w:p>
+    <w:p>
+      <w:pPr>
+        <w:pStyle w:val="Default"/>
+        <w:numPr>
+          <w:ilvl w:val="0"/>
+          <w:numId w:val="1"/>
+        </w:numPr>
+        <w:rPr>
+          <w:b/>
+          <w:sz w:val="28"/>
+          <w:szCs w:val="28"/>
+        </w:rPr>
+      </w:pPr>
+      <w:r>
+        <w:rPr>
+          <w:b/>
+          <w:sz w:val="28"/>
+          <w:szCs w:val="28"/>
+        </w:rPr>
+        <w:lastRenderedPageBreak/>
+        <w:t xml:space="preserve"> Write a Scenario of Lift(Elevator) </w:t>
       </w:r>
     </w:p>
     <w:p>
@@ -14460,26 +15312,51 @@
         <w:pStyle w:val="Default"/>
         <w:ind w:left="720"/>
         <w:rPr>
-          <w:sz w:val="23"/>
-          <w:szCs w:val="23"/>
-        </w:rPr>
-      </w:pPr>
-      <w:r>
-        <w:rPr>
-          <w:rFonts w:asciiTheme="minorHAnsi" w:hAnsiTheme="minorHAnsi" w:cstheme="minorHAnsi"/>
-          <w:b/>
-          <w:sz w:val="28"/>
-          <w:szCs w:val="28"/>
-        </w:rPr>
-        <w:t xml:space="preserve">2. </w:t>
-      </w:r>
-      <w:r>
-        <w:rPr>
-          <w:b/>
-          <w:sz w:val="28"/>
-          <w:szCs w:val="28"/>
-        </w:rPr>
-        <w:t>Online shopping to buy product (</w:t>
+          <w:b/>
+          <w:sz w:val="28"/>
+          <w:szCs w:val="28"/>
+        </w:rPr>
+      </w:pPr>
+      <w:hyperlink r:id="rId17" w:history="1">
+        <w:r>
+          <w:rPr>
+            <w:rStyle w:val="Hyperlink"/>
+            <w:b/>
+            <w:sz w:val="28"/>
+            <w:szCs w:val="28"/>
+          </w:rPr>
+          <w:t>https://docs.google.com/spreadsheets/d/1Rf19u2SyCV2hC-2vF78dHXbjg2bKKx4FZk6zfBg2zHs/edit?gid=880757717#gid=880757717</w:t>
+        </w:r>
+      </w:hyperlink>
+      <w:r>
+        <w:rPr>
+          <w:b/>
+          <w:sz w:val="28"/>
+          <w:szCs w:val="28"/>
+        </w:rPr>
+        <w:t xml:space="preserve"> </w:t>
+      </w:r>
+    </w:p>
+    <w:p>
+      <w:pPr>
+        <w:pStyle w:val="Default"/>
+        <w:numPr>
+          <w:ilvl w:val="0"/>
+          <w:numId w:val="1"/>
+        </w:numPr>
+        <w:rPr>
+          <w:b/>
+          <w:sz w:val="28"/>
+          <w:szCs w:val="28"/>
+        </w:rPr>
+      </w:pPr>
+      <w:r>
+        <w:rPr>
+          <w:b/>
+          <w:sz w:val="28"/>
+          <w:szCs w:val="28"/>
+        </w:rPr>
+        <w:t xml:space="preserve">Write a Scenario of </w:t>
       </w:r>
       <w:proofErr w:type="spellStart"/>
       <w:r>
@@ -14488,7 +15365,7 @@
           <w:sz w:val="28"/>
           <w:szCs w:val="28"/>
         </w:rPr>
-        <w:t>flipkart</w:t>
+        <w:t>Whatsapp</w:t>
       </w:r>
       <w:proofErr w:type="spellEnd"/>
       <w:r>
@@ -14497,165 +15374,37 @@
           <w:sz w:val="28"/>
           <w:szCs w:val="28"/>
         </w:rPr>
-        <w:t>)</w:t>
-      </w:r>
-      <w:r>
-        <w:rPr>
-          <w:sz w:val="23"/>
-          <w:szCs w:val="23"/>
+        <w:t xml:space="preserve"> payment</w:t>
+      </w:r>
+    </w:p>
+    <w:p>
+      <w:pPr>
+        <w:pStyle w:val="Default"/>
+        <w:ind w:left="720"/>
+        <w:rPr>
+          <w:b/>
+          <w:sz w:val="28"/>
+          <w:szCs w:val="28"/>
+        </w:rPr>
+      </w:pPr>
+      <w:hyperlink r:id="rId18" w:history="1">
+        <w:r>
+          <w:rPr>
+            <w:rStyle w:val="Hyperlink"/>
+            <w:b/>
+            <w:sz w:val="28"/>
+            <w:szCs w:val="28"/>
+          </w:rPr>
+          <w:t>https://docs.google.com/spreadsheets/d/1Rf19u2SyCV2hC-2vF78dHXbjg2bKKx4FZk6zfBg2zHs/edit?gid=1018167131#gid=1018167131</w:t>
+        </w:r>
+      </w:hyperlink>
+      <w:r>
+        <w:rPr>
+          <w:b/>
+          <w:sz w:val="28"/>
+          <w:szCs w:val="28"/>
         </w:rPr>
         <w:t xml:space="preserve"> </w:t>
-      </w:r>
-    </w:p>
-    <w:p>
-      <w:pPr>
-        <w:pStyle w:val="Default"/>
-      </w:pPr>
-    </w:p>
-    <w:p>
-      <w:pPr>
-        <w:pStyle w:val="Default"/>
-        <w:numPr>
-          <w:ilvl w:val="0"/>
-          <w:numId w:val="1"/>
-        </w:numPr>
-        <w:spacing w:after="171"/>
-        <w:rPr>
-          <w:b/>
-          <w:sz w:val="28"/>
-          <w:szCs w:val="28"/>
-        </w:rPr>
-      </w:pPr>
-      <w:r>
-        <w:rPr>
-          <w:b/>
-          <w:sz w:val="28"/>
-          <w:szCs w:val="28"/>
-        </w:rPr>
-        <w:t xml:space="preserve">Write a Scenario of Wrist Watch </w:t>
-      </w:r>
-    </w:p>
-    <w:p>
-      <w:pPr>
-        <w:pStyle w:val="Default"/>
-        <w:numPr>
-          <w:ilvl w:val="0"/>
-          <w:numId w:val="1"/>
-        </w:numPr>
-        <w:rPr>
-          <w:b/>
-          <w:sz w:val="28"/>
-          <w:szCs w:val="28"/>
-        </w:rPr>
-      </w:pPr>
-      <w:r>
-        <w:rPr>
-          <w:b/>
-          <w:sz w:val="28"/>
-          <w:szCs w:val="28"/>
-        </w:rPr>
-        <w:t xml:space="preserve"> Write a Scenario of Lift(Elevator) </w:t>
-      </w:r>
-    </w:p>
-    <w:p>
-      <w:pPr>
-        <w:pStyle w:val="Default"/>
-        <w:numPr>
-          <w:ilvl w:val="0"/>
-          <w:numId w:val="1"/>
-        </w:numPr>
-        <w:rPr>
-          <w:b/>
-          <w:sz w:val="28"/>
-          <w:szCs w:val="28"/>
-        </w:rPr>
-      </w:pPr>
-      <w:r>
-        <w:rPr>
-          <w:sz w:val="23"/>
-          <w:szCs w:val="23"/>
-        </w:rPr>
-        <w:t xml:space="preserve"> </w:t>
-      </w:r>
-      <w:r>
-        <w:rPr>
-          <w:b/>
-          <w:sz w:val="28"/>
-          <w:szCs w:val="28"/>
-        </w:rPr>
-        <w:t xml:space="preserve">Write a Scenario of </w:t>
-      </w:r>
-      <w:proofErr w:type="spellStart"/>
-      <w:r>
-        <w:rPr>
-          <w:b/>
-          <w:sz w:val="28"/>
-          <w:szCs w:val="28"/>
-        </w:rPr>
-        <w:t>whatsapp</w:t>
-      </w:r>
-      <w:proofErr w:type="spellEnd"/>
-      <w:r>
-        <w:rPr>
-          <w:b/>
-          <w:sz w:val="28"/>
-          <w:szCs w:val="28"/>
-        </w:rPr>
-        <w:t xml:space="preserve"> Group (generate group) </w:t>
-      </w:r>
-    </w:p>
-    <w:p>
-      <w:pPr>
-        <w:pStyle w:val="Default"/>
-      </w:pPr>
-      <w:r>
-        <w:rPr>
-          <w:rFonts w:asciiTheme="minorHAnsi" w:hAnsiTheme="minorHAnsi" w:cstheme="minorHAnsi"/>
-          <w:b/>
-          <w:sz w:val="28"/>
-          <w:szCs w:val="28"/>
-        </w:rPr>
-        <w:t xml:space="preserve"> </w:t>
-      </w:r>
-    </w:p>
-    <w:p>
-      <w:pPr>
-        <w:pStyle w:val="Default"/>
-        <w:numPr>
-          <w:ilvl w:val="0"/>
-          <w:numId w:val="1"/>
-        </w:numPr>
-        <w:rPr>
-          <w:b/>
-          <w:sz w:val="28"/>
-          <w:szCs w:val="28"/>
-        </w:rPr>
-      </w:pPr>
-      <w:r>
-        <w:rPr>
-          <w:b/>
-          <w:sz w:val="28"/>
-          <w:szCs w:val="28"/>
-        </w:rPr>
-        <w:t xml:space="preserve">Write a Scenario of </w:t>
-      </w:r>
-      <w:proofErr w:type="spellStart"/>
-      <w:r>
-        <w:rPr>
-          <w:b/>
-          <w:sz w:val="28"/>
-          <w:szCs w:val="28"/>
-        </w:rPr>
-        <w:t>Whatsapp</w:t>
-      </w:r>
-      <w:proofErr w:type="spellEnd"/>
-      <w:r>
-        <w:rPr>
-          <w:b/>
-          <w:sz w:val="28"/>
-          <w:szCs w:val="28"/>
-        </w:rPr>
-        <w:t xml:space="preserve"> payment</w:t>
       </w:r>
     </w:p>
     <w:p>
@@ -14966,7 +15715,7 @@
   <w:abstractNum w:abstractNumId="2">
     <w:nsid w:val="7A0314E4"/>
     <w:multiLevelType w:val="hybridMultilevel"/>
-    <w:tmpl w:val="DDAA6F3E"/>
+    <w:tmpl w:val="B922D228"/>
     <w:lvl w:ilvl="0" w:tplc="992E151C">
       <w:start w:val="1"/>
       <w:numFmt w:val="decimal"/>
@@ -14982,7 +15731,7 @@
         <w:szCs w:val="28"/>
       </w:rPr>
     </w:lvl>
-    <w:lvl w:ilvl="1" w:tplc="04090019">
+    <w:lvl w:ilvl="1" w:tplc="E21A9B12">
       <w:start w:val="1"/>
       <w:numFmt w:val="decimal"/>
       <w:lvlText w:val="%2."/>
@@ -14993,6 +15742,11 @@
         </w:tabs>
         <w:ind w:left="1440" w:hanging="360"/>
       </w:pPr>
+      <w:rPr>
+        <w:b w:val="0"/>
+        <w:sz w:val="24"/>
+        <w:szCs w:val="24"/>
+      </w:rPr>
     </w:lvl>
     <w:lvl w:ilvl="2" w:tplc="0409001B">
       <w:start w:val="1"/>
@@ -15452,6 +16206,18 @@
       <w:u w:val="single"/>
     </w:rPr>
   </w:style>
+  <w:style w:type="character" w:styleId="FollowedHyperlink">
+    <w:name w:val="FollowedHyperlink"/>
+    <w:basedOn w:val="DefaultParagraphFont"/>
+    <w:uiPriority w:val="99"/>
+    <w:semiHidden/>
+    <w:unhideWhenUsed/>
+    <w:rsid w:val="00681E71"/>
+    <w:rPr>
+      <w:color w:val="800080" w:themeColor="followedHyperlink"/>
+      <w:u w:val="single"/>
+    </w:rPr>
+  </w:style>
 </w:styles>
 </file>
 

</xml_diff>